<commit_message>
-> modifie légèrement l'architecture pour la rendre plus cohérente
</commit_message>
<xml_diff>
--- a/Seadili/Resources/rapport-groupe-08-miage.docx
+++ b/Seadili/Resources/rapport-groupe-08-miage.docx
@@ -33,7 +33,14 @@
           <w:rFonts w:ascii="Century Schoolbook" w:hAnsi="Century Schoolbook"/>
           <w:sz w:val="28"/>
         </w:rPr>
-        <w:t>PROJET WEB : CONCEPTION</w:t>
+        <w:t xml:space="preserve">PROJET WEB : </w:t>
+      </w:r>
+      <w:r>
+        <w:rPr>
+          <w:rFonts w:ascii="Century Schoolbook" w:hAnsi="Century Schoolbook"/>
+          <w:sz w:val="28"/>
+        </w:rPr>
+        <w:t>REALISATION</w:t>
       </w:r>
     </w:p>
     <w:p>
@@ -225,9 +232,10 @@
     </w:p>
     <w:p>
       <w:pPr>
-        <w:jc w:val="center"/>
-        <w:rPr>
-          <w:rFonts w:ascii="Century Schoolbook" w:hAnsi="Century Schoolbook"/>
+        <w:rPr>
+          <w:rFonts w:ascii="Century Schoolbook" w:hAnsi="Century Schoolbook"/>
+          <w:b/>
+          <w:sz w:val="28"/>
         </w:rPr>
       </w:pPr>
     </w:p>
@@ -248,35 +256,17 @@
           <w:sz w:val="28"/>
         </w:rPr>
       </w:pPr>
+      <w:r>
+        <w:rPr>
+          <w:rFonts w:ascii="Century Schoolbook" w:hAnsi="Century Schoolbook"/>
+          <w:b/>
+          <w:sz w:val="28"/>
+        </w:rPr>
+        <w:t>Introduction</w:t>
+      </w:r>
     </w:p>
     <w:p>
       <w:pPr>
-        <w:rPr>
-          <w:rFonts w:ascii="Century Schoolbook" w:hAnsi="Century Schoolbook"/>
-          <w:b/>
-          <w:sz w:val="28"/>
-        </w:rPr>
-      </w:pPr>
-    </w:p>
-    <w:p>
-      <w:pPr>
-        <w:rPr>
-          <w:rFonts w:ascii="Century Schoolbook" w:hAnsi="Century Schoolbook"/>
-          <w:b/>
-          <w:sz w:val="28"/>
-        </w:rPr>
-      </w:pPr>
-      <w:r>
-        <w:rPr>
-          <w:rFonts w:ascii="Century Schoolbook" w:hAnsi="Century Schoolbook"/>
-          <w:b/>
-          <w:sz w:val="28"/>
-        </w:rPr>
-        <w:t>Introduction</w:t>
-      </w:r>
-    </w:p>
-    <w:p>
-      <w:pPr>
         <w:jc w:val="both"/>
         <w:rPr>
           <w:rFonts w:ascii="Century Schoolbook" w:hAnsi="Century Schoolbook"/>
@@ -300,15 +290,29 @@
         </w:rPr>
         <w:t xml:space="preserve">ce </w:t>
       </w:r>
-      <w:bookmarkStart w:id="0" w:name="_GoBack"/>
-      <w:bookmarkEnd w:id="0"/>
       <w:r>
         <w:rPr>
           <w:rFonts w:ascii="Century Schoolbook" w:hAnsi="Century Schoolbook"/>
           <w:i/>
           <w:sz w:val="20"/>
         </w:rPr>
-        <w:t>dossier, il s’agira de présenter sous différentes formes les choix qui ont été fait en termes de conception pour la réalisation d’un site de musique. Ainsi seront abordés :</w:t>
+        <w:t xml:space="preserve">dossier, il s’agira de présenter sous différentes formes les choix qui ont été fait </w:t>
+      </w:r>
+      <w:r>
+        <w:rPr>
+          <w:rFonts w:ascii="Century Schoolbook" w:hAnsi="Century Schoolbook"/>
+          <w:i/>
+          <w:sz w:val="20"/>
+        </w:rPr>
+        <w:t xml:space="preserve">au cours de </w:t>
+      </w:r>
+      <w:r>
+        <w:rPr>
+          <w:rFonts w:ascii="Century Schoolbook" w:hAnsi="Century Schoolbook"/>
+          <w:i/>
+          <w:sz w:val="20"/>
+        </w:rPr>
+        <w:t>la réalisation d’un site de musique. Ainsi seront abordés :</w:t>
       </w:r>
     </w:p>
     <w:p>
@@ -331,7 +335,7 @@
           <w:i/>
           <w:sz w:val="20"/>
         </w:rPr>
-        <w:t>L’architecture</w:t>
+        <w:t>La présentation du sujet</w:t>
       </w:r>
     </w:p>
     <w:p>
@@ -354,7 +358,7 @@
           <w:i/>
           <w:sz w:val="20"/>
         </w:rPr>
-        <w:t>Les scénarios</w:t>
+        <w:t>L’analyse des différents choix</w:t>
       </w:r>
     </w:p>
     <w:p>
@@ -377,7 +381,7 @@
           <w:i/>
           <w:sz w:val="20"/>
         </w:rPr>
-        <w:t>L’interface graphique</w:t>
+        <w:t>Le guide utilisateur</w:t>
       </w:r>
     </w:p>
     <w:p>
@@ -400,7 +404,7 @@
           <w:i/>
           <w:sz w:val="20"/>
         </w:rPr>
-        <w:t>La répartition des tâches</w:t>
+        <w:t>Les limites de l’application</w:t>
       </w:r>
     </w:p>
     <w:p>
@@ -418,24 +422,11 @@
           <w:i/>
           <w:sz w:val="20"/>
         </w:rPr>
-        <w:t xml:space="preserve">Pour rappel, le but du projet est de développer un site de musique dédié à la création de playlists </w:t>
-      </w:r>
-      <w:r>
-        <w:rPr>
-          <w:rFonts w:ascii="Century Schoolbook" w:hAnsi="Century Schoolbook"/>
-          <w:i/>
-          <w:sz w:val="20"/>
-        </w:rPr>
-        <w:t>et à leur écoute. Le site devra être composé de deux éléments :</w:t>
+        <w:t>Vous trouverez en annexe la répartition des tâches finales, différentes de ce qui avait été convenu au cours de la phase de conception.</w:t>
       </w:r>
     </w:p>
     <w:p>
       <w:pPr>
-        <w:pStyle w:val="Paragraphedeliste"/>
-        <w:numPr>
-          <w:ilvl w:val="0"/>
-          <w:numId w:val="2"/>
-        </w:numPr>
         <w:jc w:val="both"/>
         <w:rPr>
           <w:rFonts w:ascii="Century Schoolbook" w:hAnsi="Century Schoolbook"/>
@@ -449,40 +440,11 @@
           <w:i/>
           <w:sz w:val="20"/>
         </w:rPr>
-        <w:t xml:space="preserve">une page dans laquelle l’utilisateur </w:t>
-      </w:r>
-      <w:r>
-        <w:rPr>
-          <w:rFonts w:ascii="Century Schoolbook" w:hAnsi="Century Schoolbook"/>
-          <w:i/>
-          <w:sz w:val="20"/>
-        </w:rPr>
-        <w:t>pourra</w:t>
-      </w:r>
-      <w:r>
-        <w:rPr>
-          <w:rFonts w:ascii="Century Schoolbook" w:hAnsi="Century Schoolbook"/>
-          <w:i/>
-          <w:sz w:val="20"/>
-        </w:rPr>
-        <w:t xml:space="preserve"> rechercher des titres et les i</w:t>
-      </w:r>
-      <w:r>
-        <w:rPr>
-          <w:rFonts w:ascii="Century Schoolbook" w:hAnsi="Century Schoolbook"/>
-          <w:i/>
-          <w:sz w:val="20"/>
-        </w:rPr>
-        <w:t>nclure dans une playlist ;</w:t>
+        <w:t>Nous avons décidé de donner un nom à notre application WEB : SeaDiLi.</w:t>
       </w:r>
     </w:p>
     <w:p>
       <w:pPr>
-        <w:pStyle w:val="Paragraphedeliste"/>
-        <w:numPr>
-          <w:ilvl w:val="0"/>
-          <w:numId w:val="2"/>
-        </w:numPr>
         <w:jc w:val="both"/>
         <w:rPr>
           <w:rFonts w:ascii="Century Schoolbook" w:hAnsi="Century Schoolbook"/>
@@ -490,34 +452,10 @@
           <w:sz w:val="20"/>
         </w:rPr>
       </w:pPr>
-      <w:r>
-        <w:rPr>
-          <w:rFonts w:ascii="Century Schoolbook" w:hAnsi="Century Schoolbook"/>
-          <w:i/>
-          <w:sz w:val="20"/>
-        </w:rPr>
-        <w:t xml:space="preserve">une page où l’utilisateur </w:t>
-      </w:r>
-      <w:r>
-        <w:rPr>
-          <w:rFonts w:ascii="Century Schoolbook" w:hAnsi="Century Schoolbook"/>
-          <w:i/>
-          <w:sz w:val="20"/>
-        </w:rPr>
-        <w:t>pourra</w:t>
-      </w:r>
-      <w:r>
-        <w:rPr>
-          <w:rFonts w:ascii="Century Schoolbook" w:hAnsi="Century Schoolbook"/>
-          <w:i/>
-          <w:sz w:val="20"/>
-        </w:rPr>
-        <w:t xml:space="preserve"> écouter des playlists. </w:t>
-      </w:r>
     </w:p>
     <w:p>
       <w:pPr>
-        <w:jc w:val="both"/>
+        <w:jc w:val="center"/>
         <w:rPr>
           <w:rFonts w:ascii="Century Schoolbook" w:hAnsi="Century Schoolbook"/>
           <w:i/>
@@ -528,1060 +466,15 @@
         <w:rPr>
           <w:rFonts w:ascii="Century Schoolbook" w:hAnsi="Century Schoolbook"/>
           <w:i/>
-          <w:sz w:val="20"/>
-        </w:rPr>
-        <w:t xml:space="preserve">Le site </w:t>
-      </w:r>
-      <w:r>
-        <w:rPr>
-          <w:rFonts w:ascii="Century Schoolbook" w:hAnsi="Century Schoolbook"/>
-          <w:i/>
-          <w:sz w:val="20"/>
-        </w:rPr>
-        <w:t>devra</w:t>
-      </w:r>
-      <w:r>
-        <w:rPr>
-          <w:rFonts w:ascii="Century Schoolbook" w:hAnsi="Century Schoolbook"/>
-          <w:i/>
-          <w:sz w:val="20"/>
-        </w:rPr>
-        <w:t xml:space="preserve"> également permettre de consulter des informations sur les artistes associés aux titres pour aider</w:t>
-      </w:r>
-      <w:r>
-        <w:rPr>
-          <w:rFonts w:ascii="Century Schoolbook" w:hAnsi="Century Schoolbook"/>
-          <w:i/>
-          <w:sz w:val="20"/>
-        </w:rPr>
-        <w:t xml:space="preserve"> les utilisateurs</w:t>
-      </w:r>
-      <w:r>
-        <w:rPr>
-          <w:rFonts w:ascii="Century Schoolbook" w:hAnsi="Century Schoolbook"/>
-          <w:i/>
-          <w:sz w:val="20"/>
-        </w:rPr>
-        <w:t xml:space="preserve"> dans leur recherche et de sauvegarder des playlists.</w:t>
-      </w:r>
-    </w:p>
-    <w:p>
-      <w:pPr>
-        <w:jc w:val="both"/>
-        <w:rPr>
-          <w:rFonts w:ascii="Century Schoolbook" w:hAnsi="Century Schoolbook"/>
-          <w:i/>
-          <w:sz w:val="20"/>
-        </w:rPr>
-      </w:pPr>
-      <w:r>
-        <w:rPr>
-          <w:rFonts w:ascii="Century Schoolbook" w:hAnsi="Century Schoolbook"/>
-          <w:i/>
-          <w:sz w:val="20"/>
-        </w:rPr>
-        <w:t>Une base de données est fournie, son schéma est le suivant :</w:t>
-      </w:r>
-    </w:p>
-    <w:p>
-      <w:pPr>
-        <w:jc w:val="center"/>
-        <w:rPr>
-          <w:rFonts w:ascii="Century Schoolbook" w:hAnsi="Century Schoolbook"/>
-          <w:sz w:val="20"/>
-        </w:rPr>
-      </w:pPr>
-      <w:r>
-        <w:rPr>
-          <w:rFonts w:ascii="Century Schoolbook" w:hAnsi="Century Schoolbook"/>
-          <w:sz w:val="20"/>
-        </w:rPr>
-        <w:pict>
-          <v:shapetype id="_x0000_t75" coordsize="21600,21600" o:spt="75" o:preferrelative="t" path="m@4@5l@4@11@9@11@9@5xe" filled="f" stroked="f">
-            <v:stroke joinstyle="miter"/>
-            <v:formulas>
-              <v:f eqn="if lineDrawn pixelLineWidth 0"/>
-              <v:f eqn="sum @0 1 0"/>
-              <v:f eqn="sum 0 0 @1"/>
-              <v:f eqn="prod @2 1 2"/>
-              <v:f eqn="prod @3 21600 pixelWidth"/>
-              <v:f eqn="prod @3 21600 pixelHeight"/>
-              <v:f eqn="sum @0 0 1"/>
-              <v:f eqn="prod @6 1 2"/>
-              <v:f eqn="prod @7 21600 pixelWidth"/>
-              <v:f eqn="sum @8 21600 0"/>
-              <v:f eqn="prod @7 21600 pixelHeight"/>
-              <v:f eqn="sum @10 21600 0"/>
-            </v:formulas>
-            <v:path o:extrusionok="f" gradientshapeok="t" o:connecttype="rect"/>
-            <o:lock v:ext="edit" aspectratio="t"/>
-          </v:shapetype>
-          <v:shape id="_x0000_i1025" type="#_x0000_t75" style="width:328.1pt;height:84.9pt">
-            <v:imagedata r:id="rId7" o:title="bd-schema"/>
-          </v:shape>
-        </w:pict>
-      </w:r>
-    </w:p>
-    <w:p>
-      <w:pPr>
-        <w:ind w:firstLine="708"/>
-        <w:jc w:val="both"/>
-        <w:rPr>
-          <w:rFonts w:ascii="Century Schoolbook" w:hAnsi="Century Schoolbook"/>
-          <w:b/>
-          <w:sz w:val="28"/>
-        </w:rPr>
-      </w:pPr>
-      <w:r>
-        <w:rPr>
-          <w:rFonts w:ascii="Century Schoolbook" w:hAnsi="Century Schoolbook"/>
-          <w:b/>
-          <w:sz w:val="28"/>
-        </w:rPr>
-        <w:lastRenderedPageBreak/>
-        <w:t>1. Architecture</w:t>
-      </w:r>
-    </w:p>
-    <w:p>
-      <w:pPr>
-        <w:jc w:val="both"/>
-        <w:rPr>
-          <w:rFonts w:ascii="Century Schoolbook" w:hAnsi="Century Schoolbook"/>
-          <w:sz w:val="20"/>
-        </w:rPr>
-      </w:pPr>
-    </w:p>
-    <w:p>
-      <w:pPr>
-        <w:jc w:val="both"/>
-        <w:rPr>
-          <w:rFonts w:ascii="Century Schoolbook" w:hAnsi="Century Schoolbook"/>
-          <w:sz w:val="20"/>
-        </w:rPr>
-      </w:pPr>
-      <w:r>
-        <w:rPr>
-          <w:rFonts w:ascii="Century Schoolbook" w:hAnsi="Century Schoolbook"/>
-          <w:sz w:val="20"/>
-        </w:rPr>
-        <w:t>Dans cette première partie, nous allons présenter les différents éléments du site qui seront à développer.</w:t>
-      </w:r>
-    </w:p>
-    <w:p>
-      <w:pPr>
-        <w:jc w:val="both"/>
-        <w:rPr>
-          <w:rFonts w:ascii="Century Schoolbook" w:hAnsi="Century Schoolbook"/>
-          <w:sz w:val="20"/>
-        </w:rPr>
-      </w:pPr>
-    </w:p>
-    <w:p>
-      <w:pPr>
-        <w:pStyle w:val="Paragraphedeliste"/>
-        <w:numPr>
-          <w:ilvl w:val="0"/>
-          <w:numId w:val="3"/>
-        </w:numPr>
-        <w:jc w:val="both"/>
-        <w:rPr>
-          <w:rFonts w:ascii="Century Schoolbook" w:hAnsi="Century Schoolbook"/>
-          <w:sz w:val="20"/>
-        </w:rPr>
-      </w:pPr>
-      <w:r>
-        <w:rPr>
-          <w:rFonts w:ascii="Century Schoolbook" w:hAnsi="Century Schoolbook"/>
-          <w:sz w:val="20"/>
-        </w:rPr>
-        <w:t xml:space="preserve">Un en-tête (ou </w:t>
-      </w:r>
-      <w:r>
-        <w:rPr>
-          <w:rFonts w:ascii="Century Schoolbook" w:hAnsi="Century Schoolbook"/>
-          <w:i/>
-          <w:sz w:val="20"/>
-        </w:rPr>
-        <w:t>header</w:t>
-      </w:r>
-      <w:r>
-        <w:rPr>
-          <w:rFonts w:ascii="Century Schoolbook" w:hAnsi="Century Schoolbook"/>
-          <w:sz w:val="20"/>
-        </w:rPr>
-        <w:t>) qui contiendra :</w:t>
-      </w:r>
-    </w:p>
-    <w:p>
-      <w:pPr>
-        <w:pStyle w:val="Paragraphedeliste"/>
-        <w:numPr>
-          <w:ilvl w:val="1"/>
-          <w:numId w:val="3"/>
-        </w:numPr>
-        <w:jc w:val="both"/>
-        <w:rPr>
-          <w:rFonts w:ascii="Century Schoolbook" w:hAnsi="Century Schoolbook"/>
-          <w:sz w:val="20"/>
-        </w:rPr>
-      </w:pPr>
-      <w:r>
-        <w:rPr>
-          <w:rFonts w:ascii="Century Schoolbook" w:hAnsi="Century Schoolbook"/>
-          <w:sz w:val="20"/>
-        </w:rPr>
-        <w:t>Une « </w:t>
-      </w:r>
-      <w:r>
-        <w:rPr>
-          <w:rFonts w:ascii="Century Schoolbook" w:hAnsi="Century Schoolbook"/>
-          <w:i/>
-          <w:sz w:val="20"/>
-        </w:rPr>
-        <w:t>barre de connexion</w:t>
-      </w:r>
-      <w:r>
-        <w:rPr>
-          <w:rFonts w:ascii="Century Schoolbook" w:hAnsi="Century Schoolbook"/>
-          <w:sz w:val="20"/>
-        </w:rPr>
-        <w:t> », où il sera possible d’indiquer nom d’utilisateur, mot de passe afin de se connecter. Une fois connecté, le nom d’utilisateur sera affiché.</w:t>
-      </w:r>
-    </w:p>
-    <w:p>
-      <w:pPr>
-        <w:pStyle w:val="Paragraphedeliste"/>
-        <w:numPr>
-          <w:ilvl w:val="1"/>
-          <w:numId w:val="3"/>
-        </w:numPr>
-        <w:jc w:val="both"/>
-        <w:rPr>
-          <w:rFonts w:ascii="Century Schoolbook" w:hAnsi="Century Schoolbook"/>
-          <w:sz w:val="20"/>
-        </w:rPr>
-      </w:pPr>
-      <w:r>
-        <w:rPr>
-          <w:rFonts w:ascii="Century Schoolbook" w:hAnsi="Century Schoolbook"/>
-          <w:sz w:val="20"/>
-        </w:rPr>
-        <w:t>Le titre ou logo du site</w:t>
-      </w:r>
-    </w:p>
-    <w:p>
-      <w:pPr>
-        <w:pStyle w:val="Paragraphedeliste"/>
-        <w:numPr>
-          <w:ilvl w:val="1"/>
-          <w:numId w:val="3"/>
-        </w:numPr>
-        <w:jc w:val="both"/>
-        <w:rPr>
-          <w:rFonts w:ascii="Century Schoolbook" w:hAnsi="Century Schoolbook"/>
-          <w:sz w:val="20"/>
-        </w:rPr>
-      </w:pPr>
-      <w:r>
-        <w:rPr>
-          <w:rFonts w:ascii="Century Schoolbook" w:hAnsi="Century Schoolbook"/>
-          <w:sz w:val="20"/>
-        </w:rPr>
-        <w:t>Trois liens vers les trois différentes pages : « </w:t>
-      </w:r>
-      <w:r>
-        <w:rPr>
-          <w:rFonts w:ascii="Century Schoolbook" w:hAnsi="Century Schoolbook"/>
-          <w:i/>
-          <w:sz w:val="20"/>
-        </w:rPr>
-        <w:t>accueil </w:t>
-      </w:r>
-      <w:r>
-        <w:rPr>
-          <w:rFonts w:ascii="Century Schoolbook" w:hAnsi="Century Schoolbook"/>
-          <w:sz w:val="20"/>
-        </w:rPr>
-        <w:t>», «</w:t>
-      </w:r>
-      <w:r>
-        <w:rPr>
-          <w:rFonts w:ascii="Century Schoolbook" w:hAnsi="Century Schoolbook"/>
-          <w:sz w:val="20"/>
-        </w:rPr>
-        <w:t> </w:t>
-      </w:r>
-      <w:r>
-        <w:rPr>
-          <w:rFonts w:ascii="Century Schoolbook" w:hAnsi="Century Schoolbook"/>
-          <w:i/>
-          <w:sz w:val="20"/>
-        </w:rPr>
-        <w:t>playlists </w:t>
-      </w:r>
-      <w:r>
-        <w:rPr>
-          <w:rFonts w:ascii="Century Schoolbook" w:hAnsi="Century Schoolbook"/>
-          <w:sz w:val="20"/>
-        </w:rPr>
-        <w:t>», «</w:t>
-      </w:r>
-      <w:r>
-        <w:rPr>
-          <w:rFonts w:ascii="Century Schoolbook" w:hAnsi="Century Schoolbook"/>
-          <w:sz w:val="20"/>
-        </w:rPr>
-        <w:t> </w:t>
-      </w:r>
-      <w:r>
-        <w:rPr>
-          <w:rFonts w:ascii="Century Schoolbook" w:hAnsi="Century Schoolbook"/>
-          <w:i/>
-          <w:sz w:val="20"/>
-        </w:rPr>
-        <w:t>s’enregistrer</w:t>
-      </w:r>
-      <w:r>
-        <w:rPr>
-          <w:rFonts w:ascii="Century Schoolbook" w:hAnsi="Century Schoolbook"/>
-          <w:sz w:val="20"/>
-        </w:rPr>
-        <w:t> ».</w:t>
-      </w:r>
-    </w:p>
-    <w:p>
-      <w:pPr>
-        <w:pStyle w:val="Paragraphedeliste"/>
-        <w:ind w:left="1440"/>
-        <w:jc w:val="both"/>
-        <w:rPr>
-          <w:rFonts w:ascii="Century Schoolbook" w:hAnsi="Century Schoolbook"/>
-          <w:sz w:val="20"/>
-        </w:rPr>
-      </w:pPr>
-    </w:p>
-    <w:p>
-      <w:pPr>
-        <w:pStyle w:val="Paragraphedeliste"/>
-        <w:numPr>
-          <w:ilvl w:val="0"/>
-          <w:numId w:val="3"/>
-        </w:numPr>
-        <w:jc w:val="both"/>
-        <w:rPr>
-          <w:rFonts w:ascii="Century Schoolbook" w:hAnsi="Century Schoolbook"/>
-          <w:sz w:val="20"/>
-        </w:rPr>
-      </w:pPr>
-      <w:r>
-        <w:rPr>
-          <w:rFonts w:ascii="Century Schoolbook" w:hAnsi="Century Schoolbook"/>
-          <w:sz w:val="20"/>
-        </w:rPr>
-        <w:t xml:space="preserve">Une page </w:t>
-      </w:r>
-      <w:r>
-        <w:rPr>
-          <w:rFonts w:ascii="Century Schoolbook" w:hAnsi="Century Schoolbook"/>
-          <w:sz w:val="20"/>
-        </w:rPr>
-        <w:t>« </w:t>
-      </w:r>
-      <w:r>
-        <w:rPr>
-          <w:rFonts w:ascii="Century Schoolbook" w:hAnsi="Century Schoolbook"/>
-          <w:i/>
-          <w:sz w:val="20"/>
-        </w:rPr>
-        <w:t>accueil</w:t>
-      </w:r>
-      <w:r>
-        <w:rPr>
-          <w:rFonts w:ascii="Century Schoolbook" w:hAnsi="Century Schoolbook"/>
-          <w:sz w:val="20"/>
-        </w:rPr>
-        <w:t> » qui contiendra :</w:t>
-      </w:r>
-    </w:p>
-    <w:p>
-      <w:pPr>
-        <w:pStyle w:val="Paragraphedeliste"/>
-        <w:numPr>
-          <w:ilvl w:val="1"/>
-          <w:numId w:val="3"/>
-        </w:numPr>
-        <w:jc w:val="both"/>
-        <w:rPr>
-          <w:rFonts w:ascii="Century Schoolbook" w:hAnsi="Century Schoolbook"/>
-          <w:sz w:val="20"/>
-        </w:rPr>
-      </w:pPr>
-      <w:r>
-        <w:rPr>
-          <w:rFonts w:ascii="Century Schoolbook" w:hAnsi="Century Schoolbook"/>
-          <w:sz w:val="20"/>
-        </w:rPr>
-        <w:t>Une « </w:t>
-      </w:r>
-      <w:r>
-        <w:rPr>
-          <w:rFonts w:ascii="Century Schoolbook" w:hAnsi="Century Schoolbook"/>
-          <w:i/>
-          <w:sz w:val="20"/>
-        </w:rPr>
-        <w:t>barre de recherche</w:t>
-      </w:r>
-      <w:r>
-        <w:rPr>
-          <w:rFonts w:ascii="Century Schoolbook" w:hAnsi="Century Schoolbook"/>
-          <w:sz w:val="20"/>
-        </w:rPr>
-        <w:t> » et</w:t>
-      </w:r>
-      <w:r>
-        <w:rPr>
-          <w:rFonts w:ascii="Century Schoolbook" w:hAnsi="Century Schoolbook"/>
-          <w:sz w:val="20"/>
-        </w:rPr>
-        <w:t xml:space="preserve"> des </w:t>
-      </w:r>
-      <w:r>
-        <w:rPr>
-          <w:rFonts w:ascii="Century Schoolbook" w:hAnsi="Century Schoolbook"/>
-          <w:sz w:val="20"/>
-        </w:rPr>
-        <w:t>critères de sélection</w:t>
-      </w:r>
-      <w:r>
-        <w:rPr>
-          <w:rFonts w:ascii="Century Schoolbook" w:hAnsi="Century Schoolbook"/>
-          <w:sz w:val="20"/>
-        </w:rPr>
-        <w:t xml:space="preserve"> </w:t>
-      </w:r>
-      <w:r>
-        <w:rPr>
-          <w:rFonts w:ascii="Century Schoolbook" w:hAnsi="Century Schoolbook"/>
-          <w:sz w:val="20"/>
-        </w:rPr>
-        <w:t>(</w:t>
-      </w:r>
-      <w:r>
-        <w:rPr>
-          <w:rFonts w:ascii="Century Schoolbook" w:hAnsi="Century Schoolbook"/>
-          <w:sz w:val="20"/>
-        </w:rPr>
-        <w:t>à sélectionner/désélectionner</w:t>
-      </w:r>
-      <w:r>
-        <w:rPr>
-          <w:rFonts w:ascii="Century Schoolbook" w:hAnsi="Century Schoolbook"/>
-          <w:sz w:val="20"/>
-        </w:rPr>
-        <w:t>)</w:t>
-      </w:r>
-      <w:r>
-        <w:rPr>
-          <w:rFonts w:ascii="Century Schoolbook" w:hAnsi="Century Schoolbook"/>
-          <w:sz w:val="20"/>
-        </w:rPr>
-        <w:t xml:space="preserve"> devront permettre de tr</w:t>
-      </w:r>
-      <w:r>
-        <w:rPr>
-          <w:rFonts w:ascii="Century Schoolbook" w:hAnsi="Century Schoolbook"/>
-          <w:sz w:val="20"/>
-        </w:rPr>
-        <w:t>ier/filtrer les titres, les artistes et les playlists affichés.</w:t>
-      </w:r>
-    </w:p>
-    <w:p>
-      <w:pPr>
-        <w:pStyle w:val="Paragraphedeliste"/>
-        <w:numPr>
-          <w:ilvl w:val="1"/>
-          <w:numId w:val="3"/>
-        </w:numPr>
-        <w:jc w:val="both"/>
-        <w:rPr>
-          <w:rFonts w:ascii="Century Schoolbook" w:hAnsi="Century Schoolbook"/>
-          <w:sz w:val="20"/>
-        </w:rPr>
-      </w:pPr>
-      <w:r>
-        <w:rPr>
-          <w:rFonts w:ascii="Century Schoolbook" w:hAnsi="Century Schoolbook"/>
-          <w:sz w:val="20"/>
-        </w:rPr>
-        <w:t>Une « </w:t>
-      </w:r>
-      <w:r>
-        <w:rPr>
-          <w:rFonts w:ascii="Century Schoolbook" w:hAnsi="Century Schoolbook"/>
-          <w:i/>
-          <w:sz w:val="20"/>
-        </w:rPr>
-        <w:t>zone de résultats</w:t>
-      </w:r>
-      <w:r>
-        <w:rPr>
-          <w:rFonts w:ascii="Century Schoolbook" w:hAnsi="Century Schoolbook"/>
-          <w:sz w:val="20"/>
-        </w:rPr>
-        <w:t xml:space="preserve"> » qui contiendra, si aucune recherche n’a été effectuée, des titres, artistes et playlists aléatoires. Si une recherche a été lancée, </w:t>
-      </w:r>
-      <w:r>
-        <w:rPr>
-          <w:rFonts w:ascii="Century Schoolbook" w:hAnsi="Century Schoolbook"/>
-          <w:sz w:val="20"/>
-        </w:rPr>
-        <w:t xml:space="preserve">les résultats sont affichés et classés par type (titre, artiste ou playlist). </w:t>
-      </w:r>
-      <w:r>
-        <w:rPr>
-          <w:rFonts w:ascii="Century Schoolbook" w:hAnsi="Century Schoolbook"/>
-          <w:sz w:val="20"/>
-        </w:rPr>
-        <w:t xml:space="preserve">Un bouton </w:t>
-      </w:r>
-      <w:r>
-        <w:rPr>
-          <w:rFonts w:ascii="Century Schoolbook" w:hAnsi="Century Schoolbook"/>
-          <w:sz w:val="20"/>
-        </w:rPr>
-        <w:t xml:space="preserve">à côté de chaque titre, artiste ou playlist </w:t>
-      </w:r>
-      <w:r>
-        <w:rPr>
-          <w:rFonts w:ascii="Century Schoolbook" w:hAnsi="Century Schoolbook"/>
-          <w:sz w:val="20"/>
-        </w:rPr>
-        <w:t>devra permettre d’a</w:t>
-      </w:r>
-      <w:r>
-        <w:rPr>
-          <w:rFonts w:ascii="Century Schoolbook" w:hAnsi="Century Schoolbook"/>
-          <w:sz w:val="20"/>
-        </w:rPr>
-        <w:t>jouter des titres à la playlist en cours de création.</w:t>
-      </w:r>
-    </w:p>
-    <w:p>
-      <w:pPr>
-        <w:pStyle w:val="Paragraphedeliste"/>
-        <w:numPr>
-          <w:ilvl w:val="1"/>
-          <w:numId w:val="3"/>
-        </w:numPr>
-        <w:jc w:val="both"/>
-        <w:rPr>
-          <w:rFonts w:ascii="Century Schoolbook" w:hAnsi="Century Schoolbook"/>
-          <w:sz w:val="20"/>
-        </w:rPr>
-      </w:pPr>
-      <w:r>
-        <w:rPr>
-          <w:rFonts w:ascii="Century Schoolbook" w:hAnsi="Century Schoolbook"/>
-          <w:sz w:val="20"/>
-        </w:rPr>
-        <w:t>Une zone « </w:t>
-      </w:r>
-      <w:r>
-        <w:rPr>
-          <w:rFonts w:ascii="Century Schoolbook" w:hAnsi="Century Schoolbook"/>
-          <w:i/>
-          <w:sz w:val="20"/>
-        </w:rPr>
-        <w:t>playlist en création</w:t>
-      </w:r>
-      <w:r>
-        <w:rPr>
-          <w:rFonts w:ascii="Century Schoolbook" w:hAnsi="Century Schoolbook"/>
-          <w:sz w:val="20"/>
-        </w:rPr>
-        <w:t> » contenant tous les titres ajoutés à la playlist actuellement en cours de création, un zone de texte pour lui donner un nom ainsi qu’un bouton pour valider la création.</w:t>
-      </w:r>
-    </w:p>
-    <w:p>
-      <w:pPr>
-        <w:pStyle w:val="Paragraphedeliste"/>
-        <w:ind w:left="1440"/>
-        <w:jc w:val="both"/>
-        <w:rPr>
-          <w:rFonts w:ascii="Century Schoolbook" w:hAnsi="Century Schoolbook"/>
-          <w:sz w:val="20"/>
-        </w:rPr>
-      </w:pPr>
-    </w:p>
-    <w:p>
-      <w:pPr>
-        <w:pStyle w:val="Paragraphedeliste"/>
-        <w:numPr>
-          <w:ilvl w:val="0"/>
-          <w:numId w:val="3"/>
-        </w:numPr>
-        <w:jc w:val="both"/>
-        <w:rPr>
-          <w:rFonts w:ascii="Century Schoolbook" w:hAnsi="Century Schoolbook"/>
-          <w:sz w:val="20"/>
-        </w:rPr>
-      </w:pPr>
-      <w:r>
-        <w:rPr>
-          <w:rFonts w:ascii="Century Schoolbook" w:hAnsi="Century Schoolbook"/>
-          <w:sz w:val="20"/>
-        </w:rPr>
-        <w:t xml:space="preserve">Une page </w:t>
-      </w:r>
-      <w:r>
-        <w:rPr>
-          <w:rFonts w:ascii="Century Schoolbook" w:hAnsi="Century Schoolbook"/>
-          <w:sz w:val="20"/>
-        </w:rPr>
-        <w:t>« </w:t>
-      </w:r>
-      <w:r>
-        <w:rPr>
-          <w:rFonts w:ascii="Century Schoolbook" w:hAnsi="Century Schoolbook"/>
-          <w:i/>
-          <w:sz w:val="20"/>
-        </w:rPr>
-        <w:t>playlists</w:t>
-      </w:r>
-      <w:r>
-        <w:rPr>
-          <w:rFonts w:ascii="Century Schoolbook" w:hAnsi="Century Schoolbook"/>
-          <w:sz w:val="20"/>
-        </w:rPr>
-        <w:t> » qui contiendra</w:t>
-      </w:r>
-      <w:r>
-        <w:rPr>
-          <w:rFonts w:ascii="Century Schoolbook" w:hAnsi="Century Schoolbook"/>
-          <w:sz w:val="20"/>
-        </w:rPr>
-        <w:t> :</w:t>
-      </w:r>
-    </w:p>
-    <w:p>
-      <w:pPr>
-        <w:pStyle w:val="Paragraphedeliste"/>
-        <w:numPr>
-          <w:ilvl w:val="1"/>
-          <w:numId w:val="3"/>
-        </w:numPr>
-        <w:jc w:val="both"/>
-        <w:rPr>
-          <w:rFonts w:ascii="Century Schoolbook" w:hAnsi="Century Schoolbook"/>
-          <w:sz w:val="20"/>
-        </w:rPr>
-      </w:pPr>
-      <w:r>
-        <w:rPr>
-          <w:rFonts w:ascii="Century Schoolbook" w:hAnsi="Century Schoolbook"/>
-          <w:sz w:val="20"/>
-        </w:rPr>
-        <w:t>Une zone « </w:t>
-      </w:r>
-      <w:r>
-        <w:rPr>
-          <w:rFonts w:ascii="Century Schoolbook" w:hAnsi="Century Schoolbook"/>
-          <w:i/>
-          <w:sz w:val="20"/>
-        </w:rPr>
-        <w:t>découvrir</w:t>
-      </w:r>
-      <w:r>
-        <w:rPr>
-          <w:rFonts w:ascii="Century Schoolbook" w:hAnsi="Century Schoolbook"/>
-          <w:sz w:val="20"/>
-        </w:rPr>
-        <w:t> » qui listera l’ensemble des playlists :</w:t>
-      </w:r>
-    </w:p>
-    <w:p>
-      <w:pPr>
-        <w:pStyle w:val="Paragraphedeliste"/>
-        <w:numPr>
-          <w:ilvl w:val="2"/>
-          <w:numId w:val="3"/>
-        </w:numPr>
-        <w:jc w:val="both"/>
-        <w:rPr>
-          <w:rFonts w:ascii="Century Schoolbook" w:hAnsi="Century Schoolbook"/>
-          <w:sz w:val="20"/>
-        </w:rPr>
-      </w:pPr>
-      <w:r>
-        <w:rPr>
-          <w:rFonts w:ascii="Century Schoolbook" w:hAnsi="Century Schoolbook"/>
-          <w:sz w:val="20"/>
-        </w:rPr>
-        <w:t>créées par des utilisateurs non-enregistrés</w:t>
-      </w:r>
-    </w:p>
-    <w:p>
-      <w:pPr>
-        <w:pStyle w:val="Paragraphedeliste"/>
-        <w:numPr>
-          <w:ilvl w:val="2"/>
-          <w:numId w:val="3"/>
-        </w:numPr>
-        <w:jc w:val="both"/>
-        <w:rPr>
-          <w:rFonts w:ascii="Century Schoolbook" w:hAnsi="Century Schoolbook"/>
-          <w:sz w:val="20"/>
-        </w:rPr>
-      </w:pPr>
-      <w:r>
-        <w:rPr>
-          <w:rFonts w:ascii="Century Schoolbook" w:hAnsi="Century Schoolbook"/>
-          <w:sz w:val="20"/>
-        </w:rPr>
-        <w:t>partagées par des utilisateurs enregistrés</w:t>
-      </w:r>
-    </w:p>
-    <w:p>
-      <w:pPr>
-        <w:pStyle w:val="Paragraphedeliste"/>
-        <w:numPr>
-          <w:ilvl w:val="1"/>
-          <w:numId w:val="3"/>
-        </w:numPr>
-        <w:jc w:val="both"/>
-        <w:rPr>
-          <w:rFonts w:ascii="Century Schoolbook" w:hAnsi="Century Schoolbook"/>
-          <w:sz w:val="20"/>
-        </w:rPr>
-      </w:pPr>
-      <w:r>
-        <w:rPr>
-          <w:rFonts w:ascii="Century Schoolbook" w:hAnsi="Century Schoolbook"/>
-          <w:sz w:val="20"/>
-        </w:rPr>
-        <w:t>Une zone « </w:t>
-      </w:r>
-      <w:r>
-        <w:rPr>
-          <w:rFonts w:ascii="Century Schoolbook" w:hAnsi="Century Schoolbook"/>
-          <w:i/>
-          <w:sz w:val="20"/>
-        </w:rPr>
-        <w:t>mes playlists enregistrées</w:t>
-      </w:r>
-      <w:r>
-        <w:rPr>
-          <w:rFonts w:ascii="Century Schoolbook" w:hAnsi="Century Schoolbook"/>
-          <w:sz w:val="20"/>
-        </w:rPr>
-        <w:t> » qui contiendra :</w:t>
-      </w:r>
-    </w:p>
-    <w:p>
-      <w:pPr>
-        <w:pStyle w:val="Paragraphedeliste"/>
-        <w:numPr>
-          <w:ilvl w:val="2"/>
-          <w:numId w:val="3"/>
-        </w:numPr>
-        <w:jc w:val="both"/>
-        <w:rPr>
-          <w:rFonts w:ascii="Century Schoolbook" w:hAnsi="Century Schoolbook"/>
-          <w:sz w:val="20"/>
-        </w:rPr>
-      </w:pPr>
-      <w:r>
-        <w:rPr>
-          <w:rFonts w:ascii="Century Schoolbook" w:hAnsi="Century Schoolbook"/>
-          <w:sz w:val="20"/>
-        </w:rPr>
-        <w:t>Si l’utilisateur n’est pas inscrit, un message invitant à s’inscrire</w:t>
-      </w:r>
-    </w:p>
-    <w:p>
-      <w:pPr>
-        <w:pStyle w:val="Paragraphedeliste"/>
-        <w:numPr>
-          <w:ilvl w:val="2"/>
-          <w:numId w:val="3"/>
-        </w:numPr>
-        <w:jc w:val="both"/>
-        <w:rPr>
-          <w:rFonts w:ascii="Century Schoolbook" w:hAnsi="Century Schoolbook"/>
-          <w:sz w:val="20"/>
-        </w:rPr>
-      </w:pPr>
-      <w:r>
-        <w:rPr>
-          <w:rFonts w:ascii="Century Schoolbook" w:hAnsi="Century Schoolbook"/>
-          <w:sz w:val="20"/>
-        </w:rPr>
-        <w:t>Si l’utilisateur est inscrit, la liste des playlists qu’il a créées.</w:t>
-      </w:r>
-    </w:p>
-    <w:p>
-      <w:pPr>
-        <w:pStyle w:val="Paragraphedeliste"/>
-        <w:ind w:left="2160"/>
-        <w:jc w:val="both"/>
-        <w:rPr>
-          <w:rFonts w:ascii="Century Schoolbook" w:hAnsi="Century Schoolbook"/>
-          <w:sz w:val="20"/>
-        </w:rPr>
-      </w:pPr>
-    </w:p>
-    <w:p>
-      <w:pPr>
-        <w:pStyle w:val="Paragraphedeliste"/>
-        <w:numPr>
-          <w:ilvl w:val="0"/>
-          <w:numId w:val="3"/>
-        </w:numPr>
-        <w:jc w:val="both"/>
-        <w:rPr>
-          <w:rFonts w:ascii="Century Schoolbook" w:hAnsi="Century Schoolbook"/>
-          <w:sz w:val="20"/>
-        </w:rPr>
-      </w:pPr>
-      <w:r>
-        <w:rPr>
-          <w:rFonts w:ascii="Century Schoolbook" w:hAnsi="Century Schoolbook"/>
-          <w:sz w:val="20"/>
-        </w:rPr>
-        <w:t>Une page « </w:t>
-      </w:r>
-      <w:r>
-        <w:rPr>
-          <w:rFonts w:ascii="Century Schoolbook" w:hAnsi="Century Schoolbook"/>
-          <w:i/>
-          <w:sz w:val="20"/>
-        </w:rPr>
-        <w:t>s’enregistrer</w:t>
-      </w:r>
-      <w:r>
-        <w:rPr>
-          <w:rFonts w:ascii="Century Schoolbook" w:hAnsi="Century Schoolbook"/>
-          <w:sz w:val="20"/>
-        </w:rPr>
-        <w:t> » qui contiendra :</w:t>
-      </w:r>
-    </w:p>
-    <w:p>
-      <w:pPr>
-        <w:pStyle w:val="Paragraphedeliste"/>
-        <w:numPr>
-          <w:ilvl w:val="1"/>
-          <w:numId w:val="3"/>
-        </w:numPr>
-        <w:jc w:val="both"/>
-        <w:rPr>
-          <w:rFonts w:ascii="Century Schoolbook" w:hAnsi="Century Schoolbook"/>
-          <w:sz w:val="20"/>
-        </w:rPr>
-      </w:pPr>
-      <w:r>
-        <w:rPr>
-          <w:rFonts w:ascii="Century Schoolbook" w:hAnsi="Century Schoolbook"/>
-          <w:sz w:val="20"/>
-        </w:rPr>
-        <w:t>Un formulaire d’enregistrement</w:t>
-      </w:r>
-    </w:p>
-    <w:p>
-      <w:pPr>
-        <w:pStyle w:val="Paragraphedeliste"/>
-        <w:numPr>
-          <w:ilvl w:val="1"/>
-          <w:numId w:val="3"/>
-        </w:numPr>
-        <w:jc w:val="both"/>
-        <w:rPr>
-          <w:rFonts w:ascii="Century Schoolbook" w:hAnsi="Century Schoolbook"/>
-          <w:sz w:val="20"/>
-        </w:rPr>
-      </w:pPr>
-      <w:r>
-        <w:rPr>
-          <w:rFonts w:ascii="Century Schoolbook" w:hAnsi="Century Schoolbook"/>
-          <w:sz w:val="20"/>
-        </w:rPr>
-        <w:t>Un bouton permettant de s’enregistrer</w:t>
-      </w:r>
-    </w:p>
-    <w:p>
-      <w:pPr>
-        <w:ind w:left="1080"/>
-        <w:jc w:val="both"/>
-        <w:rPr>
-          <w:rFonts w:ascii="Century Schoolbook" w:hAnsi="Century Schoolbook"/>
-          <w:sz w:val="20"/>
-        </w:rPr>
-      </w:pPr>
-    </w:p>
-    <w:p>
-      <w:pPr>
-        <w:ind w:left="1080"/>
-        <w:jc w:val="both"/>
-        <w:rPr>
-          <w:rFonts w:ascii="Century Schoolbook" w:hAnsi="Century Schoolbook"/>
-          <w:sz w:val="20"/>
-        </w:rPr>
-      </w:pPr>
-    </w:p>
-    <w:p>
-      <w:pPr>
-        <w:ind w:left="1080"/>
-        <w:jc w:val="both"/>
-        <w:rPr>
-          <w:rFonts w:ascii="Century Schoolbook" w:hAnsi="Century Schoolbook"/>
-          <w:sz w:val="20"/>
-        </w:rPr>
-      </w:pPr>
-    </w:p>
-    <w:p>
-      <w:pPr>
-        <w:ind w:left="1080"/>
-        <w:jc w:val="both"/>
-        <w:rPr>
-          <w:rFonts w:ascii="Century Schoolbook" w:hAnsi="Century Schoolbook"/>
-          <w:sz w:val="20"/>
-        </w:rPr>
-      </w:pPr>
-    </w:p>
-    <w:p>
-      <w:pPr>
-        <w:ind w:left="1080"/>
-        <w:jc w:val="both"/>
-        <w:rPr>
-          <w:rFonts w:ascii="Century Schoolbook" w:hAnsi="Century Schoolbook"/>
-          <w:sz w:val="20"/>
-        </w:rPr>
-      </w:pPr>
-    </w:p>
-    <w:p>
-      <w:pPr>
-        <w:ind w:left="1080"/>
-        <w:jc w:val="both"/>
-        <w:rPr>
-          <w:rFonts w:ascii="Century Schoolbook" w:hAnsi="Century Schoolbook"/>
-          <w:sz w:val="20"/>
-        </w:rPr>
-      </w:pPr>
-    </w:p>
-    <w:p>
-      <w:pPr>
-        <w:ind w:left="1080"/>
-        <w:jc w:val="both"/>
-        <w:rPr>
-          <w:rFonts w:ascii="Century Schoolbook" w:hAnsi="Century Schoolbook"/>
-          <w:sz w:val="20"/>
-        </w:rPr>
-      </w:pPr>
-    </w:p>
-    <w:p>
-      <w:pPr>
-        <w:ind w:left="1080"/>
-        <w:jc w:val="both"/>
-        <w:rPr>
-          <w:rFonts w:ascii="Century Schoolbook" w:hAnsi="Century Schoolbook"/>
-          <w:sz w:val="20"/>
-        </w:rPr>
-      </w:pPr>
-    </w:p>
-    <w:p>
-      <w:pPr>
-        <w:ind w:left="1080"/>
-        <w:jc w:val="both"/>
-        <w:rPr>
-          <w:rFonts w:ascii="Century Schoolbook" w:hAnsi="Century Schoolbook"/>
-          <w:sz w:val="20"/>
-        </w:rPr>
-      </w:pPr>
-    </w:p>
-    <w:p>
-      <w:pPr>
-        <w:ind w:left="1080"/>
-        <w:jc w:val="both"/>
-        <w:rPr>
-          <w:rFonts w:ascii="Century Schoolbook" w:hAnsi="Century Schoolbook"/>
-          <w:sz w:val="20"/>
-        </w:rPr>
-      </w:pPr>
-    </w:p>
-    <w:p>
-      <w:pPr>
-        <w:ind w:firstLine="708"/>
-        <w:jc w:val="both"/>
-        <w:rPr>
-          <w:rFonts w:ascii="Century Schoolbook" w:hAnsi="Century Schoolbook"/>
-          <w:b/>
-          <w:sz w:val="28"/>
-        </w:rPr>
-      </w:pPr>
-      <w:r>
-        <w:rPr>
-          <w:rFonts w:ascii="Century Schoolbook" w:hAnsi="Century Schoolbook"/>
-          <w:b/>
-          <w:sz w:val="28"/>
-        </w:rPr>
-        <w:lastRenderedPageBreak/>
-        <w:t>2. Scénarios</w:t>
-      </w:r>
-    </w:p>
-    <w:p>
-      <w:pPr>
-        <w:jc w:val="both"/>
-        <w:rPr>
-          <w:rFonts w:ascii="Century Schoolbook" w:hAnsi="Century Schoolbook"/>
-          <w:sz w:val="20"/>
-        </w:rPr>
-      </w:pPr>
-    </w:p>
-    <w:p>
-      <w:pPr>
-        <w:jc w:val="both"/>
-        <w:rPr>
-          <w:rFonts w:ascii="Century Schoolbook" w:hAnsi="Century Schoolbook"/>
-          <w:sz w:val="20"/>
-        </w:rPr>
-      </w:pPr>
-      <w:r>
-        <w:rPr>
-          <w:rFonts w:ascii="Century Schoolbook" w:hAnsi="Century Schoolbook"/>
-          <w:sz w:val="20"/>
-        </w:rPr>
-        <w:t>Les actions possibles pour un utilisateur sont présentées dans le diagramme des cas d’utilisation suivant :</w:t>
-      </w:r>
-    </w:p>
-    <w:p>
-      <w:pPr>
-        <w:jc w:val="both"/>
-        <w:rPr>
-          <w:rFonts w:ascii="Century Schoolbook" w:hAnsi="Century Schoolbook"/>
-          <w:sz w:val="20"/>
-        </w:rPr>
-      </w:pPr>
-    </w:p>
-    <w:p>
-      <w:pPr>
-        <w:jc w:val="both"/>
-        <w:rPr>
-          <w:rFonts w:ascii="Century Schoolbook" w:hAnsi="Century Schoolbook"/>
-          <w:sz w:val="20"/>
-        </w:rPr>
-      </w:pPr>
-      <w:r>
-        <w:rPr>
-          <w:rFonts w:ascii="Century Schoolbook" w:hAnsi="Century Schoolbook"/>
           <w:noProof/>
           <w:sz w:val="20"/>
           <w:lang w:eastAsia="fr-FR"/>
         </w:rPr>
         <w:drawing>
-          <wp:inline distT="0" distB="0" distL="0" distR="0" wp14:anchorId="4DDF9E90" wp14:editId="16D2E936">
-            <wp:extent cx="5760720" cy="7179945"/>
-            <wp:effectExtent l="0" t="0" r="0" b="1905"/>
-            <wp:docPr id="3" name="Image 3"/>
+          <wp:inline distT="0" distB="0" distL="0" distR="0">
+            <wp:extent cx="3495521" cy="1836000"/>
+            <wp:effectExtent l="19050" t="0" r="10160" b="545465"/>
+            <wp:docPr id="10" name="Image 10"/>
             <wp:cNvGraphicFramePr>
               <a:graphicFrameLocks xmlns:a="http://schemas.openxmlformats.org/drawingml/2006/main" noChangeAspect="1"/>
             </wp:cNvGraphicFramePr>
@@ -1589,11 +482,11 @@
               <a:graphicData uri="http://schemas.openxmlformats.org/drawingml/2006/picture">
                 <pic:pic xmlns:pic="http://schemas.openxmlformats.org/drawingml/2006/picture">
                   <pic:nvPicPr>
-                    <pic:cNvPr id="3" name="scenarios.png"/>
+                    <pic:cNvPr id="10" name="tmp2.jpg"/>
                     <pic:cNvPicPr/>
                   </pic:nvPicPr>
                   <pic:blipFill>
-                    <a:blip r:embed="rId8">
+                    <a:blip r:embed="rId7" cstate="print">
                       <a:extLst>
                         <a:ext uri="{28A0092B-C50C-407E-A947-70E740481C1C}">
                           <a14:useLocalDpi xmlns:a14="http://schemas.microsoft.com/office/drawing/2010/main" val="0"/>
@@ -1607,11 +500,24 @@
                   <pic:spPr>
                     <a:xfrm>
                       <a:off x="0" y="0"/>
-                      <a:ext cx="5760720" cy="7179945"/>
+                      <a:ext cx="3495521" cy="1836000"/>
                     </a:xfrm>
-                    <a:prstGeom prst="rect">
-                      <a:avLst/>
+                    <a:prstGeom prst="roundRect">
+                      <a:avLst>
+                        <a:gd name="adj" fmla="val 8594"/>
+                      </a:avLst>
                     </a:prstGeom>
+                    <a:solidFill>
+                      <a:srgbClr val="FFFFFF">
+                        <a:shade val="85000"/>
+                      </a:srgbClr>
+                    </a:solidFill>
+                    <a:ln>
+                      <a:noFill/>
+                    </a:ln>
+                    <a:effectLst>
+                      <a:reflection blurRad="12700" stA="38000" endPos="28000" dist="5000" dir="5400000" sy="-100000" algn="bl" rotWithShape="0"/>
+                    </a:effectLst>
                   </pic:spPr>
                 </pic:pic>
               </a:graphicData>
@@ -1622,6 +528,8 @@
     </w:p>
     <w:p>
       <w:pPr>
+        <w:ind w:firstLine="708"/>
+        <w:jc w:val="both"/>
         <w:rPr>
           <w:rFonts w:ascii="Century Schoolbook" w:hAnsi="Century Schoolbook"/>
           <w:b/>
@@ -1634,13 +542,179 @@
           <w:b/>
           <w:sz w:val="28"/>
         </w:rPr>
-        <w:br w:type="page"/>
+        <w:lastRenderedPageBreak/>
+        <w:t xml:space="preserve">1. </w:t>
+      </w:r>
+      <w:r>
+        <w:rPr>
+          <w:rFonts w:ascii="Century Schoolbook" w:hAnsi="Century Schoolbook"/>
+          <w:b/>
+          <w:sz w:val="28"/>
+        </w:rPr>
+        <w:t>Présentation du sujet</w:t>
       </w:r>
     </w:p>
     <w:p>
       <w:pPr>
-        <w:ind w:firstLine="708"/>
         <w:jc w:val="both"/>
+        <w:rPr>
+          <w:rFonts w:ascii="Century Schoolbook" w:hAnsi="Century Schoolbook"/>
+          <w:sz w:val="20"/>
+        </w:rPr>
+      </w:pPr>
+    </w:p>
+    <w:p>
+      <w:pPr>
+        <w:jc w:val="both"/>
+        <w:rPr>
+          <w:rFonts w:ascii="Century Schoolbook" w:hAnsi="Century Schoolbook"/>
+          <w:sz w:val="20"/>
+        </w:rPr>
+      </w:pPr>
+      <w:r>
+        <w:rPr>
+          <w:rFonts w:ascii="Century Schoolbook" w:hAnsi="Century Schoolbook"/>
+          <w:sz w:val="20"/>
+        </w:rPr>
+        <w:t xml:space="preserve">Pour rappel, le but du projet est de développer un site de musique dédié à la création de </w:t>
+      </w:r>
+      <w:r>
+        <w:rPr>
+          <w:rFonts w:ascii="Century Schoolbook" w:hAnsi="Century Schoolbook"/>
+          <w:i/>
+          <w:sz w:val="20"/>
+        </w:rPr>
+        <w:t>playlists</w:t>
+      </w:r>
+      <w:r>
+        <w:rPr>
+          <w:rFonts w:ascii="Century Schoolbook" w:hAnsi="Century Schoolbook"/>
+          <w:sz w:val="20"/>
+        </w:rPr>
+        <w:t xml:space="preserve"> et à leur écoute. Le site devra être composé de deux éléments :</w:t>
+      </w:r>
+    </w:p>
+    <w:p>
+      <w:pPr>
+        <w:pStyle w:val="Paragraphedeliste"/>
+        <w:numPr>
+          <w:ilvl w:val="0"/>
+          <w:numId w:val="2"/>
+        </w:numPr>
+        <w:jc w:val="both"/>
+        <w:rPr>
+          <w:rFonts w:ascii="Century Schoolbook" w:hAnsi="Century Schoolbook"/>
+          <w:sz w:val="20"/>
+        </w:rPr>
+      </w:pPr>
+      <w:r>
+        <w:rPr>
+          <w:rFonts w:ascii="Century Schoolbook" w:hAnsi="Century Schoolbook"/>
+          <w:sz w:val="20"/>
+        </w:rPr>
+        <w:t xml:space="preserve">une page dans laquelle l’utilisateur pourra rechercher des titres et les inclure dans une </w:t>
+      </w:r>
+      <w:r>
+        <w:rPr>
+          <w:rFonts w:ascii="Century Schoolbook" w:hAnsi="Century Schoolbook"/>
+          <w:i/>
+          <w:sz w:val="20"/>
+        </w:rPr>
+        <w:t>playlist</w:t>
+      </w:r>
+      <w:r>
+        <w:rPr>
+          <w:rFonts w:ascii="Century Schoolbook" w:hAnsi="Century Schoolbook"/>
+          <w:sz w:val="20"/>
+        </w:rPr>
+        <w:t> ;</w:t>
+      </w:r>
+    </w:p>
+    <w:p>
+      <w:pPr>
+        <w:pStyle w:val="Paragraphedeliste"/>
+        <w:numPr>
+          <w:ilvl w:val="0"/>
+          <w:numId w:val="2"/>
+        </w:numPr>
+        <w:jc w:val="both"/>
+        <w:rPr>
+          <w:rFonts w:ascii="Century Schoolbook" w:hAnsi="Century Schoolbook"/>
+          <w:sz w:val="20"/>
+        </w:rPr>
+      </w:pPr>
+      <w:r>
+        <w:rPr>
+          <w:rFonts w:ascii="Century Schoolbook" w:hAnsi="Century Schoolbook"/>
+          <w:sz w:val="20"/>
+        </w:rPr>
+        <w:t xml:space="preserve">une page où l’utilisateur pourra écouter des </w:t>
+      </w:r>
+      <w:r>
+        <w:rPr>
+          <w:rFonts w:ascii="Century Schoolbook" w:hAnsi="Century Schoolbook"/>
+          <w:i/>
+          <w:sz w:val="20"/>
+        </w:rPr>
+        <w:t>playlists</w:t>
+      </w:r>
+      <w:r>
+        <w:rPr>
+          <w:rFonts w:ascii="Century Schoolbook" w:hAnsi="Century Schoolbook"/>
+          <w:sz w:val="20"/>
+        </w:rPr>
+        <w:t xml:space="preserve">. </w:t>
+      </w:r>
+    </w:p>
+    <w:p>
+      <w:pPr>
+        <w:jc w:val="both"/>
+        <w:rPr>
+          <w:rFonts w:ascii="Century Schoolbook" w:hAnsi="Century Schoolbook"/>
+          <w:sz w:val="20"/>
+        </w:rPr>
+      </w:pPr>
+      <w:r>
+        <w:rPr>
+          <w:rFonts w:ascii="Century Schoolbook" w:hAnsi="Century Schoolbook"/>
+          <w:sz w:val="20"/>
+        </w:rPr>
+        <w:t xml:space="preserve">Le site devra également permettre de consulter des informations sur les artistes associés aux titres pour aider les utilisateurs dans leur recherche et de sauvegarder des </w:t>
+      </w:r>
+      <w:r>
+        <w:rPr>
+          <w:rFonts w:ascii="Century Schoolbook" w:hAnsi="Century Schoolbook"/>
+          <w:i/>
+          <w:sz w:val="20"/>
+        </w:rPr>
+        <w:t>playlists</w:t>
+      </w:r>
+      <w:r>
+        <w:rPr>
+          <w:rFonts w:ascii="Century Schoolbook" w:hAnsi="Century Schoolbook"/>
+          <w:sz w:val="20"/>
+        </w:rPr>
+        <w:t>.</w:t>
+      </w:r>
+    </w:p>
+    <w:p>
+      <w:pPr>
+        <w:jc w:val="both"/>
+        <w:rPr>
+          <w:rFonts w:ascii="Century Schoolbook" w:hAnsi="Century Schoolbook"/>
+          <w:sz w:val="20"/>
+        </w:rPr>
+      </w:pPr>
+      <w:r>
+        <w:rPr>
+          <w:rFonts w:ascii="Century Schoolbook" w:hAnsi="Century Schoolbook"/>
+          <w:sz w:val="20"/>
+        </w:rPr>
+        <w:t>Une base de données est fournie, son schéma est le suivant :</w:t>
+      </w:r>
+    </w:p>
+    <w:p>
+      <w:pPr>
         <w:rPr>
           <w:rFonts w:ascii="Century Schoolbook" w:hAnsi="Century Schoolbook"/>
           <w:b/>
@@ -1650,82 +724,15 @@
       <w:r>
         <w:rPr>
           <w:rFonts w:ascii="Century Schoolbook" w:hAnsi="Century Schoolbook"/>
-          <w:b/>
-          <w:sz w:val="28"/>
-        </w:rPr>
-        <w:lastRenderedPageBreak/>
-        <w:t>3. Interface graphique</w:t>
-      </w:r>
-    </w:p>
-    <w:p>
-      <w:pPr>
-        <w:jc w:val="both"/>
-        <w:rPr>
-          <w:rFonts w:ascii="Century Schoolbook" w:hAnsi="Century Schoolbook"/>
-          <w:sz w:val="20"/>
-        </w:rPr>
-      </w:pPr>
-      <w:r>
-        <w:rPr>
-          <w:rFonts w:ascii="Century Schoolbook" w:hAnsi="Century Schoolbook"/>
-          <w:sz w:val="20"/>
-        </w:rPr>
-        <w:t>Dans cette troisième partie seront donnés des croquis de l’interface graphique du site de musique.</w:t>
-      </w:r>
-    </w:p>
-    <w:p>
-      <w:pPr>
-        <w:jc w:val="center"/>
-        <w:rPr>
-          <w:rFonts w:ascii="Century Schoolbook" w:hAnsi="Century Schoolbook"/>
-          <w:i/>
-          <w:sz w:val="20"/>
-        </w:rPr>
-      </w:pPr>
-      <w:r>
-        <w:rPr>
-          <w:rFonts w:ascii="Century Schoolbook" w:hAnsi="Century Schoolbook"/>
-          <w:sz w:val="20"/>
-          <w:u w:val="single"/>
-        </w:rPr>
-        <w:t>Croquis n°1</w:t>
-      </w:r>
-      <w:r>
-        <w:rPr>
-          <w:rFonts w:ascii="Century Schoolbook" w:hAnsi="Century Schoolbook"/>
-          <w:sz w:val="20"/>
-        </w:rPr>
-        <w:t xml:space="preserve"> : </w:t>
-      </w:r>
-      <w:r>
-        <w:rPr>
-          <w:rFonts w:ascii="Century Schoolbook" w:hAnsi="Century Schoolbook"/>
-          <w:i/>
-          <w:sz w:val="20"/>
-        </w:rPr>
-        <w:t>header + page « accueil » (home)</w:t>
-      </w:r>
-    </w:p>
-    <w:p>
-      <w:pPr>
-        <w:jc w:val="both"/>
-        <w:rPr>
-          <w:rFonts w:ascii="Century Schoolbook" w:hAnsi="Century Schoolbook"/>
-          <w:sz w:val="20"/>
-        </w:rPr>
-      </w:pPr>
-      <w:r>
-        <w:rPr>
-          <w:rFonts w:ascii="Century Schoolbook" w:hAnsi="Century Schoolbook"/>
           <w:noProof/>
           <w:sz w:val="20"/>
           <w:lang w:eastAsia="fr-FR"/>
         </w:rPr>
         <w:drawing>
           <wp:inline distT="0" distB="0" distL="0" distR="0">
-            <wp:extent cx="5119309" cy="3708000"/>
-            <wp:effectExtent l="0" t="0" r="5715" b="6985"/>
-            <wp:docPr id="2" name="Image 2"/>
+            <wp:extent cx="4169410" cy="1078230"/>
+            <wp:effectExtent l="0" t="0" r="2540" b="7620"/>
+            <wp:docPr id="8" name="Image 8" descr="bd-schema"/>
             <wp:cNvGraphicFramePr>
               <a:graphicFrameLocks xmlns:a="http://schemas.openxmlformats.org/drawingml/2006/main" noChangeAspect="1"/>
             </wp:cNvGraphicFramePr>
@@ -1733,29 +740,36 @@
               <a:graphicData uri="http://schemas.openxmlformats.org/drawingml/2006/picture">
                 <pic:pic xmlns:pic="http://schemas.openxmlformats.org/drawingml/2006/picture">
                   <pic:nvPicPr>
-                    <pic:cNvPr id="2" name="Croquis1.jpg"/>
-                    <pic:cNvPicPr/>
+                    <pic:cNvPr id="0" name="Picture 4" descr="bd-schema"/>
+                    <pic:cNvPicPr>
+                      <a:picLocks noChangeAspect="1" noChangeArrowheads="1"/>
+                    </pic:cNvPicPr>
                   </pic:nvPicPr>
                   <pic:blipFill>
-                    <a:blip r:embed="rId9" cstate="print">
+                    <a:blip r:embed="rId8">
                       <a:extLst>
                         <a:ext uri="{28A0092B-C50C-407E-A947-70E740481C1C}">
                           <a14:useLocalDpi xmlns:a14="http://schemas.microsoft.com/office/drawing/2010/main" val="0"/>
                         </a:ext>
                       </a:extLst>
                     </a:blip>
+                    <a:srcRect/>
                     <a:stretch>
                       <a:fillRect/>
                     </a:stretch>
                   </pic:blipFill>
-                  <pic:spPr>
+                  <pic:spPr bwMode="auto">
                     <a:xfrm>
                       <a:off x="0" y="0"/>
-                      <a:ext cx="5119309" cy="3708000"/>
+                      <a:ext cx="4169410" cy="1078230"/>
                     </a:xfrm>
                     <a:prstGeom prst="rect">
                       <a:avLst/>
                     </a:prstGeom>
+                    <a:noFill/>
+                    <a:ln>
+                      <a:noFill/>
+                    </a:ln>
                   </pic:spPr>
                 </pic:pic>
               </a:graphicData>
@@ -1766,147 +780,1427 @@
     </w:p>
     <w:p>
       <w:pPr>
-        <w:jc w:val="center"/>
-        <w:rPr>
-          <w:rFonts w:ascii="Century Schoolbook" w:hAnsi="Century Schoolbook"/>
-          <w:i/>
-          <w:sz w:val="20"/>
-        </w:rPr>
-      </w:pPr>
-      <w:r>
-        <w:rPr>
-          <w:rFonts w:ascii="Century Schoolbook" w:hAnsi="Century Schoolbook"/>
-          <w:sz w:val="20"/>
-          <w:u w:val="single"/>
-        </w:rPr>
-        <w:t>Croquis n°2</w:t>
-      </w:r>
-      <w:r>
-        <w:rPr>
-          <w:rFonts w:ascii="Century Schoolbook" w:hAnsi="Century Schoolbook"/>
-          <w:sz w:val="20"/>
-        </w:rPr>
-        <w:t xml:space="preserve"> : </w:t>
-      </w:r>
-      <w:r>
-        <w:rPr>
-          <w:rFonts w:ascii="Century Schoolbook" w:hAnsi="Century Schoolbook"/>
-          <w:i/>
-          <w:sz w:val="20"/>
-        </w:rPr>
-        <w:t>contenu p</w:t>
-      </w:r>
-      <w:r>
-        <w:rPr>
-          <w:rFonts w:ascii="Century Schoolbook" w:hAnsi="Century Schoolbook"/>
-          <w:i/>
-          <w:sz w:val="20"/>
-        </w:rPr>
-        <w:t>age « playlists »</w:t>
+        <w:rPr>
+          <w:rFonts w:ascii="Century Schoolbook" w:hAnsi="Century Schoolbook"/>
+          <w:sz w:val="20"/>
+        </w:rPr>
+      </w:pPr>
+      <w:r>
+        <w:rPr>
+          <w:rFonts w:ascii="Century Schoolbook" w:hAnsi="Century Schoolbook"/>
+          <w:sz w:val="20"/>
+        </w:rPr>
+        <w:t>Ont été défini dans le cahier des charges du projet 3 niveaux de priorité. Vous trouverez dans le tableau suivant ces 3 niveaux et des commentaires sur leur réalisation.</w:t>
       </w:r>
     </w:p>
     <w:p>
       <w:pPr>
-        <w:jc w:val="both"/>
-        <w:rPr>
-          <w:rFonts w:ascii="Century Schoolbook" w:hAnsi="Century Schoolbook"/>
-          <w:sz w:val="20"/>
-        </w:rPr>
-      </w:pPr>
-      <w:r>
-        <w:rPr>
-          <w:rFonts w:ascii="Century Schoolbook" w:hAnsi="Century Schoolbook"/>
-          <w:noProof/>
-          <w:sz w:val="20"/>
-          <w:lang w:eastAsia="fr-FR"/>
-        </w:rPr>
-        <w:drawing>
-          <wp:inline distT="0" distB="0" distL="0" distR="0">
-            <wp:extent cx="5188794" cy="3708000"/>
-            <wp:effectExtent l="0" t="0" r="0" b="6985"/>
-            <wp:docPr id="4" name="Image 4"/>
-            <wp:cNvGraphicFramePr>
-              <a:graphicFrameLocks xmlns:a="http://schemas.openxmlformats.org/drawingml/2006/main" noChangeAspect="1"/>
-            </wp:cNvGraphicFramePr>
-            <a:graphic xmlns:a="http://schemas.openxmlformats.org/drawingml/2006/main">
-              <a:graphicData uri="http://schemas.openxmlformats.org/drawingml/2006/picture">
-                <pic:pic xmlns:pic="http://schemas.openxmlformats.org/drawingml/2006/picture">
-                  <pic:nvPicPr>
-                    <pic:cNvPr id="4" name="Croquis3.jpg"/>
-                    <pic:cNvPicPr/>
-                  </pic:nvPicPr>
-                  <pic:blipFill>
-                    <a:blip r:embed="rId10" cstate="print">
-                      <a:extLst>
-                        <a:ext uri="{28A0092B-C50C-407E-A947-70E740481C1C}">
-                          <a14:useLocalDpi xmlns:a14="http://schemas.microsoft.com/office/drawing/2010/main" val="0"/>
-                        </a:ext>
-                      </a:extLst>
-                    </a:blip>
-                    <a:stretch>
-                      <a:fillRect/>
-                    </a:stretch>
-                  </pic:blipFill>
-                  <pic:spPr>
-                    <a:xfrm>
-                      <a:off x="0" y="0"/>
-                      <a:ext cx="5188794" cy="3708000"/>
-                    </a:xfrm>
-                    <a:prstGeom prst="rect">
-                      <a:avLst/>
-                    </a:prstGeom>
-                  </pic:spPr>
-                </pic:pic>
-              </a:graphicData>
-            </a:graphic>
-          </wp:inline>
-        </w:drawing>
+        <w:rPr>
+          <w:rFonts w:ascii="Century Schoolbook" w:hAnsi="Century Schoolbook"/>
+          <w:sz w:val="20"/>
+        </w:rPr>
+      </w:pPr>
+    </w:p>
+    <w:tbl>
+      <w:tblPr>
+        <w:tblStyle w:val="TableauListe4-Accentuation6"/>
+        <w:tblW w:w="0" w:type="auto"/>
+        <w:tblLook w:val="04A0" w:firstRow="1" w:lastRow="0" w:firstColumn="1" w:lastColumn="0" w:noHBand="0" w:noVBand="1"/>
+      </w:tblPr>
+      <w:tblGrid>
+        <w:gridCol w:w="953"/>
+        <w:gridCol w:w="2586"/>
+        <w:gridCol w:w="5523"/>
+      </w:tblGrid>
+      <w:tr>
+        <w:trPr>
+          <w:cnfStyle w:val="100000000000" w:firstRow="1" w:lastRow="0" w:firstColumn="0" w:lastColumn="0" w:oddVBand="0" w:evenVBand="0" w:oddHBand="0" w:evenHBand="0" w:firstRowFirstColumn="0" w:firstRowLastColumn="0" w:lastRowFirstColumn="0" w:lastRowLastColumn="0"/>
+          <w:trHeight w:val="434"/>
+        </w:trPr>
+        <w:tc>
+          <w:tcPr>
+            <w:cnfStyle w:val="001000000000" w:firstRow="0" w:lastRow="0" w:firstColumn="1" w:lastColumn="0" w:oddVBand="0" w:evenVBand="0" w:oddHBand="0" w:evenHBand="0" w:firstRowFirstColumn="0" w:firstRowLastColumn="0" w:lastRowFirstColumn="0" w:lastRowLastColumn="0"/>
+            <w:tcW w:w="953" w:type="dxa"/>
+            <w:vAlign w:val="center"/>
+          </w:tcPr>
+          <w:p>
+            <w:pPr>
+              <w:jc w:val="center"/>
+              <w:rPr>
+                <w:rFonts w:ascii="Century Schoolbook" w:hAnsi="Century Schoolbook"/>
+                <w:sz w:val="20"/>
+                <w:szCs w:val="20"/>
+              </w:rPr>
+            </w:pPr>
+            <w:r>
+              <w:rPr>
+                <w:rFonts w:ascii="Century Schoolbook" w:hAnsi="Century Schoolbook"/>
+                <w:sz w:val="20"/>
+                <w:szCs w:val="20"/>
+              </w:rPr>
+              <w:t>Niveau</w:t>
+            </w:r>
+          </w:p>
+        </w:tc>
+        <w:tc>
+          <w:tcPr>
+            <w:tcW w:w="2586" w:type="dxa"/>
+            <w:vAlign w:val="center"/>
+          </w:tcPr>
+          <w:p>
+            <w:pPr>
+              <w:jc w:val="center"/>
+              <w:cnfStyle w:val="100000000000" w:firstRow="1" w:lastRow="0" w:firstColumn="0" w:lastColumn="0" w:oddVBand="0" w:evenVBand="0" w:oddHBand="0" w:evenHBand="0" w:firstRowFirstColumn="0" w:firstRowLastColumn="0" w:lastRowFirstColumn="0" w:lastRowLastColumn="0"/>
+              <w:rPr>
+                <w:rFonts w:ascii="Century Schoolbook" w:hAnsi="Century Schoolbook"/>
+                <w:sz w:val="20"/>
+                <w:szCs w:val="20"/>
+              </w:rPr>
+            </w:pPr>
+            <w:r>
+              <w:rPr>
+                <w:rFonts w:ascii="Century Schoolbook" w:hAnsi="Century Schoolbook"/>
+                <w:sz w:val="20"/>
+                <w:szCs w:val="20"/>
+              </w:rPr>
+              <w:t>Cahier des charges</w:t>
+            </w:r>
+          </w:p>
+        </w:tc>
+        <w:tc>
+          <w:tcPr>
+            <w:tcW w:w="5523" w:type="dxa"/>
+            <w:vAlign w:val="center"/>
+          </w:tcPr>
+          <w:p>
+            <w:pPr>
+              <w:jc w:val="center"/>
+              <w:cnfStyle w:val="100000000000" w:firstRow="1" w:lastRow="0" w:firstColumn="0" w:lastColumn="0" w:oddVBand="0" w:evenVBand="0" w:oddHBand="0" w:evenHBand="0" w:firstRowFirstColumn="0" w:firstRowLastColumn="0" w:lastRowFirstColumn="0" w:lastRowLastColumn="0"/>
+              <w:rPr>
+                <w:rFonts w:ascii="Century Schoolbook" w:hAnsi="Century Schoolbook"/>
+                <w:sz w:val="20"/>
+                <w:szCs w:val="20"/>
+              </w:rPr>
+            </w:pPr>
+            <w:r>
+              <w:rPr>
+                <w:rFonts w:ascii="Century Schoolbook" w:hAnsi="Century Schoolbook"/>
+                <w:sz w:val="20"/>
+                <w:szCs w:val="20"/>
+              </w:rPr>
+              <w:t>Réalisation</w:t>
+            </w:r>
+          </w:p>
+        </w:tc>
+      </w:tr>
+      <w:tr>
+        <w:trPr>
+          <w:cnfStyle w:val="000000100000" w:firstRow="0" w:lastRow="0" w:firstColumn="0" w:lastColumn="0" w:oddVBand="0" w:evenVBand="0" w:oddHBand="1" w:evenHBand="0" w:firstRowFirstColumn="0" w:firstRowLastColumn="0" w:lastRowFirstColumn="0" w:lastRowLastColumn="0"/>
+          <w:trHeight w:val="1202"/>
+        </w:trPr>
+        <w:tc>
+          <w:tcPr>
+            <w:cnfStyle w:val="001000000000" w:firstRow="0" w:lastRow="0" w:firstColumn="1" w:lastColumn="0" w:oddVBand="0" w:evenVBand="0" w:oddHBand="0" w:evenHBand="0" w:firstRowFirstColumn="0" w:firstRowLastColumn="0" w:lastRowFirstColumn="0" w:lastRowLastColumn="0"/>
+            <w:tcW w:w="953" w:type="dxa"/>
+            <w:vAlign w:val="center"/>
+          </w:tcPr>
+          <w:p>
+            <w:pPr>
+              <w:jc w:val="center"/>
+              <w:rPr>
+                <w:rFonts w:ascii="Century Schoolbook" w:hAnsi="Century Schoolbook"/>
+                <w:sz w:val="20"/>
+                <w:szCs w:val="20"/>
+              </w:rPr>
+            </w:pPr>
+            <w:r>
+              <w:rPr>
+                <w:rFonts w:ascii="Century Schoolbook" w:hAnsi="Century Schoolbook"/>
+                <w:sz w:val="20"/>
+                <w:szCs w:val="20"/>
+              </w:rPr>
+              <w:t>Niveau 1</w:t>
+            </w:r>
+          </w:p>
+        </w:tc>
+        <w:tc>
+          <w:tcPr>
+            <w:tcW w:w="2586" w:type="dxa"/>
+            <w:vAlign w:val="center"/>
+          </w:tcPr>
+          <w:p>
+            <w:pPr>
+              <w:jc w:val="center"/>
+              <w:cnfStyle w:val="000000100000" w:firstRow="0" w:lastRow="0" w:firstColumn="0" w:lastColumn="0" w:oddVBand="0" w:evenVBand="0" w:oddHBand="1" w:evenHBand="0" w:firstRowFirstColumn="0" w:firstRowLastColumn="0" w:lastRowFirstColumn="0" w:lastRowLastColumn="0"/>
+              <w:rPr>
+                <w:rFonts w:ascii="Century Schoolbook" w:hAnsi="Century Schoolbook"/>
+                <w:i/>
+                <w:sz w:val="20"/>
+                <w:szCs w:val="20"/>
+              </w:rPr>
+            </w:pPr>
+            <w:r>
+              <w:rPr>
+                <w:rFonts w:ascii="Century Schoolbook" w:hAnsi="Century Schoolbook"/>
+                <w:i/>
+                <w:sz w:val="20"/>
+                <w:szCs w:val="20"/>
+              </w:rPr>
+              <w:t xml:space="preserve">Le site permet de </w:t>
+            </w:r>
+            <w:r>
+              <w:rPr>
+                <w:rFonts w:ascii="Century Schoolbook" w:hAnsi="Century Schoolbook"/>
+                <w:b/>
+                <w:i/>
+                <w:sz w:val="20"/>
+                <w:szCs w:val="20"/>
+              </w:rPr>
+              <w:t>rechercher</w:t>
+            </w:r>
+            <w:r>
+              <w:rPr>
+                <w:rFonts w:ascii="Century Schoolbook" w:hAnsi="Century Schoolbook"/>
+                <w:i/>
+                <w:sz w:val="20"/>
+                <w:szCs w:val="20"/>
+              </w:rPr>
+              <w:t xml:space="preserve"> des titres et de </w:t>
+            </w:r>
+            <w:r>
+              <w:rPr>
+                <w:rFonts w:ascii="Century Schoolbook" w:hAnsi="Century Schoolbook"/>
+                <w:b/>
+                <w:i/>
+                <w:sz w:val="20"/>
+                <w:szCs w:val="20"/>
+              </w:rPr>
+              <w:t>consulter</w:t>
+            </w:r>
+            <w:r>
+              <w:rPr>
+                <w:rFonts w:ascii="Century Schoolbook" w:hAnsi="Century Schoolbook"/>
+                <w:i/>
+                <w:sz w:val="20"/>
+                <w:szCs w:val="20"/>
+              </w:rPr>
+              <w:t xml:space="preserve"> les informations sur les artistes</w:t>
+            </w:r>
+          </w:p>
+        </w:tc>
+        <w:tc>
+          <w:tcPr>
+            <w:tcW w:w="5523" w:type="dxa"/>
+            <w:vAlign w:val="center"/>
+          </w:tcPr>
+          <w:p>
+            <w:pPr>
+              <w:jc w:val="both"/>
+              <w:cnfStyle w:val="000000100000" w:firstRow="0" w:lastRow="0" w:firstColumn="0" w:lastColumn="0" w:oddVBand="0" w:evenVBand="0" w:oddHBand="1" w:evenHBand="0" w:firstRowFirstColumn="0" w:firstRowLastColumn="0" w:lastRowFirstColumn="0" w:lastRowLastColumn="0"/>
+              <w:rPr>
+                <w:rFonts w:ascii="Century Schoolbook" w:hAnsi="Century Schoolbook"/>
+                <w:sz w:val="20"/>
+                <w:szCs w:val="20"/>
+              </w:rPr>
+            </w:pPr>
+            <w:r>
+              <w:rPr>
+                <w:rFonts w:ascii="Century Schoolbook" w:hAnsi="Century Schoolbook"/>
+                <w:sz w:val="20"/>
+                <w:szCs w:val="20"/>
+              </w:rPr>
+              <w:t>Sur la page d’accueil de SeaDiLi, un utilisateur peut, via une barre de recherche, rechercher des titres et des artistes. Les informations sur les artistes sont disponibles via un simple clic.</w:t>
+            </w:r>
+          </w:p>
+        </w:tc>
+      </w:tr>
+      <w:tr>
+        <w:trPr>
+          <w:trHeight w:val="1202"/>
+        </w:trPr>
+        <w:tc>
+          <w:tcPr>
+            <w:cnfStyle w:val="001000000000" w:firstRow="0" w:lastRow="0" w:firstColumn="1" w:lastColumn="0" w:oddVBand="0" w:evenVBand="0" w:oddHBand="0" w:evenHBand="0" w:firstRowFirstColumn="0" w:firstRowLastColumn="0" w:lastRowFirstColumn="0" w:lastRowLastColumn="0"/>
+            <w:tcW w:w="953" w:type="dxa"/>
+            <w:vAlign w:val="center"/>
+          </w:tcPr>
+          <w:p>
+            <w:pPr>
+              <w:jc w:val="center"/>
+              <w:rPr>
+                <w:rFonts w:ascii="Century Schoolbook" w:hAnsi="Century Schoolbook"/>
+                <w:sz w:val="20"/>
+                <w:szCs w:val="20"/>
+              </w:rPr>
+            </w:pPr>
+            <w:r>
+              <w:rPr>
+                <w:rFonts w:ascii="Century Schoolbook" w:hAnsi="Century Schoolbook"/>
+                <w:sz w:val="20"/>
+                <w:szCs w:val="20"/>
+              </w:rPr>
+              <w:t>Niveau 2</w:t>
+            </w:r>
+          </w:p>
+        </w:tc>
+        <w:tc>
+          <w:tcPr>
+            <w:tcW w:w="2586" w:type="dxa"/>
+            <w:vAlign w:val="center"/>
+          </w:tcPr>
+          <w:p>
+            <w:pPr>
+              <w:jc w:val="center"/>
+              <w:cnfStyle w:val="000000000000" w:firstRow="0" w:lastRow="0" w:firstColumn="0" w:lastColumn="0" w:oddVBand="0" w:evenVBand="0" w:oddHBand="0" w:evenHBand="0" w:firstRowFirstColumn="0" w:firstRowLastColumn="0" w:lastRowFirstColumn="0" w:lastRowLastColumn="0"/>
+              <w:rPr>
+                <w:rFonts w:ascii="Century Schoolbook" w:hAnsi="Century Schoolbook"/>
+                <w:i/>
+                <w:sz w:val="20"/>
+                <w:szCs w:val="20"/>
+              </w:rPr>
+            </w:pPr>
+            <w:r>
+              <w:rPr>
+                <w:rFonts w:ascii="Century Schoolbook" w:hAnsi="Century Schoolbook"/>
+                <w:i/>
+                <w:sz w:val="20"/>
+                <w:szCs w:val="20"/>
+              </w:rPr>
+              <w:t xml:space="preserve">Le site permet de </w:t>
+            </w:r>
+            <w:r>
+              <w:rPr>
+                <w:rFonts w:ascii="Century Schoolbook" w:hAnsi="Century Schoolbook"/>
+                <w:b/>
+                <w:i/>
+                <w:sz w:val="20"/>
+                <w:szCs w:val="20"/>
+              </w:rPr>
+              <w:t>construire</w:t>
+            </w:r>
+            <w:r>
+              <w:rPr>
+                <w:rFonts w:ascii="Century Schoolbook" w:hAnsi="Century Schoolbook"/>
+                <w:i/>
+                <w:sz w:val="20"/>
+                <w:szCs w:val="20"/>
+              </w:rPr>
+              <w:t xml:space="preserve"> des playlists et de les </w:t>
+            </w:r>
+            <w:r>
+              <w:rPr>
+                <w:rFonts w:ascii="Century Schoolbook" w:hAnsi="Century Schoolbook"/>
+                <w:b/>
+                <w:i/>
+                <w:sz w:val="20"/>
+                <w:szCs w:val="20"/>
+              </w:rPr>
+              <w:t>écouter</w:t>
+            </w:r>
+          </w:p>
+        </w:tc>
+        <w:tc>
+          <w:tcPr>
+            <w:tcW w:w="5523" w:type="dxa"/>
+            <w:vAlign w:val="center"/>
+          </w:tcPr>
+          <w:p>
+            <w:pPr>
+              <w:jc w:val="both"/>
+              <w:cnfStyle w:val="000000000000" w:firstRow="0" w:lastRow="0" w:firstColumn="0" w:lastColumn="0" w:oddVBand="0" w:evenVBand="0" w:oddHBand="0" w:evenHBand="0" w:firstRowFirstColumn="0" w:firstRowLastColumn="0" w:lastRowFirstColumn="0" w:lastRowLastColumn="0"/>
+              <w:rPr>
+                <w:rFonts w:ascii="Century Schoolbook" w:hAnsi="Century Schoolbook"/>
+                <w:sz w:val="20"/>
+                <w:szCs w:val="20"/>
+              </w:rPr>
+            </w:pPr>
+            <w:r>
+              <w:rPr>
+                <w:rFonts w:ascii="Century Schoolbook" w:hAnsi="Century Schoolbook"/>
+                <w:sz w:val="20"/>
+                <w:szCs w:val="20"/>
+              </w:rPr>
+              <w:t xml:space="preserve">Tous les titres affichés sur SeaDiLi peuvent être ajoutés à une </w:t>
+            </w:r>
+            <w:r>
+              <w:rPr>
+                <w:rFonts w:ascii="Century Schoolbook" w:hAnsi="Century Schoolbook"/>
+                <w:i/>
+                <w:sz w:val="20"/>
+                <w:szCs w:val="20"/>
+              </w:rPr>
+              <w:t>playlist</w:t>
+            </w:r>
+            <w:r>
+              <w:rPr>
+                <w:rFonts w:ascii="Century Schoolbook" w:hAnsi="Century Schoolbook"/>
+                <w:sz w:val="20"/>
+                <w:szCs w:val="20"/>
+              </w:rPr>
+              <w:t xml:space="preserve"> (dite « en création »). Une fois une </w:t>
+            </w:r>
+            <w:r>
+              <w:rPr>
+                <w:rFonts w:ascii="Century Schoolbook" w:hAnsi="Century Schoolbook"/>
+                <w:i/>
+                <w:sz w:val="20"/>
+                <w:szCs w:val="20"/>
+              </w:rPr>
+              <w:t>playlist</w:t>
+            </w:r>
+            <w:r>
+              <w:rPr>
+                <w:rFonts w:ascii="Century Schoolbook" w:hAnsi="Century Schoolbook"/>
+                <w:sz w:val="20"/>
+                <w:szCs w:val="20"/>
+              </w:rPr>
+              <w:t xml:space="preserve"> créée, un utilisateur enregistré et connecté peut y accéder et écouter tous les titres qui s’y trouvent.</w:t>
+            </w:r>
+          </w:p>
+        </w:tc>
+      </w:tr>
+      <w:tr>
+        <w:trPr>
+          <w:cnfStyle w:val="000000100000" w:firstRow="0" w:lastRow="0" w:firstColumn="0" w:lastColumn="0" w:oddVBand="0" w:evenVBand="0" w:oddHBand="1" w:evenHBand="0" w:firstRowFirstColumn="0" w:firstRowLastColumn="0" w:lastRowFirstColumn="0" w:lastRowLastColumn="0"/>
+          <w:trHeight w:val="1202"/>
+        </w:trPr>
+        <w:tc>
+          <w:tcPr>
+            <w:cnfStyle w:val="001000000000" w:firstRow="0" w:lastRow="0" w:firstColumn="1" w:lastColumn="0" w:oddVBand="0" w:evenVBand="0" w:oddHBand="0" w:evenHBand="0" w:firstRowFirstColumn="0" w:firstRowLastColumn="0" w:lastRowFirstColumn="0" w:lastRowLastColumn="0"/>
+            <w:tcW w:w="953" w:type="dxa"/>
+            <w:vAlign w:val="center"/>
+          </w:tcPr>
+          <w:p>
+            <w:pPr>
+              <w:jc w:val="center"/>
+              <w:rPr>
+                <w:rFonts w:ascii="Century Schoolbook" w:hAnsi="Century Schoolbook"/>
+                <w:sz w:val="20"/>
+                <w:szCs w:val="20"/>
+              </w:rPr>
+            </w:pPr>
+            <w:r>
+              <w:rPr>
+                <w:rFonts w:ascii="Century Schoolbook" w:hAnsi="Century Schoolbook"/>
+                <w:sz w:val="20"/>
+                <w:szCs w:val="20"/>
+              </w:rPr>
+              <w:t>Niveau 3</w:t>
+            </w:r>
+          </w:p>
+        </w:tc>
+        <w:tc>
+          <w:tcPr>
+            <w:tcW w:w="2586" w:type="dxa"/>
+            <w:vAlign w:val="center"/>
+          </w:tcPr>
+          <w:p>
+            <w:pPr>
+              <w:jc w:val="center"/>
+              <w:cnfStyle w:val="000000100000" w:firstRow="0" w:lastRow="0" w:firstColumn="0" w:lastColumn="0" w:oddVBand="0" w:evenVBand="0" w:oddHBand="1" w:evenHBand="0" w:firstRowFirstColumn="0" w:firstRowLastColumn="0" w:lastRowFirstColumn="0" w:lastRowLastColumn="0"/>
+              <w:rPr>
+                <w:rFonts w:ascii="Century Schoolbook" w:hAnsi="Century Schoolbook"/>
+                <w:i/>
+                <w:sz w:val="20"/>
+                <w:szCs w:val="20"/>
+              </w:rPr>
+            </w:pPr>
+            <w:r>
+              <w:rPr>
+                <w:rFonts w:ascii="Century Schoolbook" w:hAnsi="Century Schoolbook"/>
+                <w:i/>
+                <w:sz w:val="20"/>
+                <w:szCs w:val="20"/>
+              </w:rPr>
+              <w:t xml:space="preserve">Le site permet de </w:t>
+            </w:r>
+            <w:r>
+              <w:rPr>
+                <w:rFonts w:ascii="Century Schoolbook" w:hAnsi="Century Schoolbook"/>
+                <w:b/>
+                <w:i/>
+                <w:sz w:val="20"/>
+                <w:szCs w:val="20"/>
+              </w:rPr>
+              <w:t>créer des comptes</w:t>
+            </w:r>
+            <w:r>
+              <w:rPr>
+                <w:rFonts w:ascii="Century Schoolbook" w:hAnsi="Century Schoolbook"/>
+                <w:i/>
+                <w:sz w:val="20"/>
+                <w:szCs w:val="20"/>
+              </w:rPr>
+              <w:t xml:space="preserve"> utilisateur et de </w:t>
+            </w:r>
+            <w:r>
+              <w:rPr>
+                <w:rFonts w:ascii="Century Schoolbook" w:hAnsi="Century Schoolbook"/>
+                <w:b/>
+                <w:i/>
+                <w:sz w:val="20"/>
+                <w:szCs w:val="20"/>
+              </w:rPr>
+              <w:t>sauvegarder</w:t>
+            </w:r>
+            <w:r>
+              <w:rPr>
+                <w:rFonts w:ascii="Century Schoolbook" w:hAnsi="Century Schoolbook"/>
+                <w:i/>
+                <w:sz w:val="20"/>
+                <w:szCs w:val="20"/>
+              </w:rPr>
+              <w:t xml:space="preserve"> les playlists</w:t>
+            </w:r>
+          </w:p>
+        </w:tc>
+        <w:tc>
+          <w:tcPr>
+            <w:tcW w:w="5523" w:type="dxa"/>
+            <w:vAlign w:val="center"/>
+          </w:tcPr>
+          <w:p>
+            <w:pPr>
+              <w:jc w:val="both"/>
+              <w:cnfStyle w:val="000000100000" w:firstRow="0" w:lastRow="0" w:firstColumn="0" w:lastColumn="0" w:oddVBand="0" w:evenVBand="0" w:oddHBand="1" w:evenHBand="0" w:firstRowFirstColumn="0" w:firstRowLastColumn="0" w:lastRowFirstColumn="0" w:lastRowLastColumn="0"/>
+              <w:rPr>
+                <w:rFonts w:ascii="Century Schoolbook" w:hAnsi="Century Schoolbook"/>
+                <w:sz w:val="20"/>
+                <w:szCs w:val="20"/>
+              </w:rPr>
+            </w:pPr>
+            <w:r>
+              <w:rPr>
+                <w:rFonts w:ascii="Century Schoolbook" w:hAnsi="Century Schoolbook"/>
+                <w:sz w:val="20"/>
+                <w:szCs w:val="20"/>
+              </w:rPr>
+              <w:t xml:space="preserve">Une page dédiée permet à un utilisateur de rejoindre SeaDiLi en créent un compte. Grâce à ce compte, l’utilisateur pourra se connecter et créer des </w:t>
+            </w:r>
+            <w:r>
+              <w:rPr>
+                <w:rFonts w:ascii="Century Schoolbook" w:hAnsi="Century Schoolbook"/>
+                <w:i/>
+                <w:sz w:val="20"/>
+                <w:szCs w:val="20"/>
+              </w:rPr>
+              <w:t>playlists</w:t>
+            </w:r>
+            <w:r>
+              <w:rPr>
+                <w:rFonts w:ascii="Century Schoolbook" w:hAnsi="Century Schoolbook"/>
+                <w:sz w:val="20"/>
+                <w:szCs w:val="20"/>
+              </w:rPr>
+              <w:t xml:space="preserve"> qui lui seront associés.</w:t>
+            </w:r>
+          </w:p>
+        </w:tc>
+      </w:tr>
+    </w:tbl>
+    <w:p>
+      <w:pPr>
+        <w:rPr>
+          <w:rFonts w:ascii="Century Schoolbook" w:hAnsi="Century Schoolbook"/>
+          <w:b/>
+          <w:sz w:val="28"/>
+        </w:rPr>
+      </w:pPr>
+      <w:r>
+        <w:rPr>
+          <w:rFonts w:ascii="Century Schoolbook" w:hAnsi="Century Schoolbook"/>
+          <w:b/>
+          <w:sz w:val="28"/>
+        </w:rPr>
+        <w:br w:type="page"/>
       </w:r>
     </w:p>
     <w:p>
       <w:pPr>
-        <w:jc w:val="center"/>
-        <w:rPr>
-          <w:rFonts w:ascii="Century Schoolbook" w:hAnsi="Century Schoolbook"/>
-          <w:i/>
-          <w:sz w:val="20"/>
-        </w:rPr>
-      </w:pPr>
-      <w:r>
-        <w:rPr>
-          <w:rFonts w:ascii="Century Schoolbook" w:hAnsi="Century Schoolbook"/>
-          <w:sz w:val="20"/>
-          <w:u w:val="single"/>
+        <w:ind w:firstLine="708"/>
+        <w:jc w:val="both"/>
+        <w:rPr>
+          <w:rFonts w:ascii="Century Schoolbook" w:hAnsi="Century Schoolbook"/>
+          <w:b/>
+          <w:sz w:val="28"/>
+        </w:rPr>
+      </w:pPr>
+      <w:r>
+        <w:rPr>
+          <w:rFonts w:ascii="Century Schoolbook" w:hAnsi="Century Schoolbook"/>
+          <w:b/>
+          <w:sz w:val="28"/>
         </w:rPr>
         <w:lastRenderedPageBreak/>
-        <w:t>Croquis n°3</w:t>
-      </w:r>
-      <w:r>
-        <w:rPr>
-          <w:rFonts w:ascii="Century Schoolbook" w:hAnsi="Century Schoolbook"/>
-          <w:sz w:val="20"/>
-        </w:rPr>
-        <w:t xml:space="preserve"> : </w:t>
-      </w:r>
-      <w:r>
-        <w:rPr>
-          <w:rFonts w:ascii="Century Schoolbook" w:hAnsi="Century Schoolbook"/>
-          <w:i/>
-          <w:sz w:val="20"/>
-        </w:rPr>
-        <w:t>contenu p</w:t>
-      </w:r>
-      <w:r>
-        <w:rPr>
-          <w:rFonts w:ascii="Century Schoolbook" w:hAnsi="Century Schoolbook"/>
-          <w:i/>
-          <w:sz w:val="20"/>
-        </w:rPr>
-        <w:t>age « s’enregistrer »</w:t>
+        <w:t xml:space="preserve">2. </w:t>
+      </w:r>
+      <w:r>
+        <w:rPr>
+          <w:rFonts w:ascii="Century Schoolbook" w:hAnsi="Century Schoolbook"/>
+          <w:b/>
+          <w:sz w:val="28"/>
+        </w:rPr>
+        <w:t>Analyse des choix</w:t>
       </w:r>
     </w:p>
     <w:p>
       <w:pPr>
+        <w:jc w:val="both"/>
+        <w:rPr>
+          <w:rFonts w:ascii="Century Schoolbook" w:hAnsi="Century Schoolbook"/>
+          <w:sz w:val="20"/>
+        </w:rPr>
+      </w:pPr>
+      <w:r>
+        <w:rPr>
+          <w:rFonts w:ascii="Century Schoolbook" w:hAnsi="Century Schoolbook"/>
+          <w:sz w:val="20"/>
+        </w:rPr>
+        <w:t xml:space="preserve">Au niveau technique, il a été </w:t>
+      </w:r>
+      <w:r>
+        <w:rPr>
+          <w:rFonts w:ascii="Century Schoolbook" w:hAnsi="Century Schoolbook"/>
+          <w:sz w:val="20"/>
+        </w:rPr>
+        <w:t xml:space="preserve">décidé </w:t>
+      </w:r>
+      <w:r>
+        <w:rPr>
+          <w:rFonts w:ascii="Century Schoolbook" w:hAnsi="Century Schoolbook"/>
+          <w:sz w:val="20"/>
+        </w:rPr>
+        <w:t>d’utiliser deux pat</w:t>
+      </w:r>
+      <w:r>
+        <w:rPr>
+          <w:rFonts w:ascii="Century Schoolbook" w:hAnsi="Century Schoolbook"/>
+          <w:sz w:val="20"/>
+        </w:rPr>
+        <w:t xml:space="preserve">rons de conceptions pour construire l’application web demandé, le patron </w:t>
+      </w:r>
+      <w:r>
+        <w:rPr>
+          <w:rFonts w:ascii="Century Schoolbook" w:hAnsi="Century Schoolbook"/>
+          <w:i/>
+          <w:sz w:val="20"/>
+        </w:rPr>
+        <w:t>M</w:t>
+      </w:r>
+      <w:r>
+        <w:rPr>
+          <w:rFonts w:ascii="Century Schoolbook" w:hAnsi="Century Schoolbook"/>
+          <w:i/>
+          <w:sz w:val="20"/>
+        </w:rPr>
+        <w:t>V</w:t>
+      </w:r>
+      <w:r>
+        <w:rPr>
+          <w:rFonts w:ascii="Century Schoolbook" w:hAnsi="Century Schoolbook"/>
+          <w:i/>
+          <w:sz w:val="20"/>
+        </w:rPr>
+        <w:t>C</w:t>
+      </w:r>
+      <w:r>
+        <w:rPr>
+          <w:rFonts w:ascii="Century Schoolbook" w:hAnsi="Century Schoolbook"/>
+          <w:i/>
+          <w:sz w:val="20"/>
+        </w:rPr>
+        <w:t xml:space="preserve"> </w:t>
+      </w:r>
+      <w:r>
+        <w:rPr>
+          <w:rFonts w:ascii="Century Schoolbook" w:hAnsi="Century Schoolbook"/>
+          <w:sz w:val="20"/>
+        </w:rPr>
+        <w:t xml:space="preserve">et le patron </w:t>
+      </w:r>
+      <w:r>
+        <w:rPr>
+          <w:rFonts w:ascii="Century Schoolbook" w:hAnsi="Century Schoolbook"/>
+          <w:i/>
+          <w:sz w:val="20"/>
+        </w:rPr>
+        <w:t>Active Record</w:t>
+      </w:r>
+      <w:r>
+        <w:rPr>
+          <w:rFonts w:ascii="Century Schoolbook" w:hAnsi="Century Schoolbook"/>
+          <w:sz w:val="20"/>
+        </w:rPr>
+        <w:t>.</w:t>
+      </w:r>
+    </w:p>
+    <w:p>
+      <w:pPr>
+        <w:jc w:val="both"/>
+        <w:rPr>
+          <w:rFonts w:ascii="Century Schoolbook" w:hAnsi="Century Schoolbook"/>
+          <w:sz w:val="20"/>
+        </w:rPr>
+      </w:pPr>
+      <w:r>
+        <w:rPr>
+          <w:rFonts w:ascii="Century Schoolbook" w:hAnsi="Century Schoolbook"/>
+          <w:sz w:val="20"/>
+        </w:rPr>
+        <w:t xml:space="preserve">Le patron </w:t>
+      </w:r>
+      <w:r>
+        <w:rPr>
+          <w:rFonts w:ascii="Century Schoolbook" w:hAnsi="Century Schoolbook"/>
+          <w:i/>
+          <w:sz w:val="20"/>
+        </w:rPr>
+        <w:t xml:space="preserve">MVC (Modèle Vue Contrôleur) </w:t>
+      </w:r>
+      <w:r>
+        <w:rPr>
+          <w:rFonts w:ascii="Century Schoolbook" w:hAnsi="Century Schoolbook"/>
+          <w:sz w:val="20"/>
+        </w:rPr>
+        <w:t>suppose une séparation entre les données (le modèle) l’affichage (</w:t>
+      </w:r>
+      <w:r>
+        <w:rPr>
+          <w:rFonts w:ascii="Century Schoolbook" w:hAnsi="Century Schoolbook"/>
+          <w:sz w:val="20"/>
+        </w:rPr>
+        <w:t xml:space="preserve">la vue). Cette séparation suppose quant à elle la présence d’autres classes qui définissent les différentes </w:t>
+      </w:r>
+      <w:r>
+        <w:rPr>
+          <w:rFonts w:ascii="Century Schoolbook" w:hAnsi="Century Schoolbook"/>
+          <w:sz w:val="20"/>
+        </w:rPr>
+        <w:t>méthodes</w:t>
+      </w:r>
+      <w:r>
+        <w:rPr>
+          <w:rFonts w:ascii="Century Schoolbook" w:hAnsi="Century Schoolbook"/>
+          <w:sz w:val="20"/>
+        </w:rPr>
+        <w:t xml:space="preserve"> à exécuter en fonction des</w:t>
+      </w:r>
+      <w:r>
+        <w:rPr>
+          <w:rFonts w:ascii="Century Schoolbook" w:hAnsi="Century Schoolbook"/>
+          <w:sz w:val="20"/>
+        </w:rPr>
+        <w:t xml:space="preserve"> actions de l’</w:t>
+      </w:r>
+      <w:r>
+        <w:rPr>
+          <w:rFonts w:ascii="Century Schoolbook" w:hAnsi="Century Schoolbook"/>
+          <w:sz w:val="20"/>
+        </w:rPr>
+        <w:t>utilisateur (le contrôleur)</w:t>
+      </w:r>
+      <w:r>
+        <w:rPr>
+          <w:rFonts w:ascii="Century Schoolbook" w:hAnsi="Century Schoolbook"/>
+          <w:sz w:val="20"/>
+        </w:rPr>
+        <w:t>.</w:t>
+      </w:r>
+    </w:p>
+    <w:p>
+      <w:pPr>
+        <w:jc w:val="both"/>
+        <w:rPr>
+          <w:rFonts w:ascii="Century Schoolbook" w:hAnsi="Century Schoolbook"/>
+          <w:sz w:val="20"/>
+        </w:rPr>
+      </w:pPr>
+      <w:r>
+        <w:rPr>
+          <w:rFonts w:ascii="Century Schoolbook" w:hAnsi="Century Schoolbook"/>
+          <w:sz w:val="20"/>
+        </w:rPr>
+        <w:t>Pour représenter les données</w:t>
+      </w:r>
+      <w:r>
+        <w:rPr>
+          <w:rFonts w:ascii="Century Schoolbook" w:hAnsi="Century Schoolbook"/>
+          <w:sz w:val="20"/>
+        </w:rPr>
+        <w:t xml:space="preserve">, nous avons décidé d’utiliser le patron </w:t>
+      </w:r>
+      <w:r>
+        <w:rPr>
+          <w:rFonts w:ascii="Century Schoolbook" w:hAnsi="Century Schoolbook"/>
+          <w:i/>
+          <w:sz w:val="20"/>
+        </w:rPr>
+        <w:t>Active Record</w:t>
+      </w:r>
+      <w:r>
+        <w:rPr>
+          <w:rFonts w:ascii="Century Schoolbook" w:hAnsi="Century Schoolbook"/>
+          <w:sz w:val="20"/>
+        </w:rPr>
+        <w:t>. Ce dernier implique que pour chaque table de la base de données, est créée une classe (</w:t>
+      </w:r>
+      <w:r>
+        <w:rPr>
+          <w:rFonts w:ascii="Century Schoolbook" w:hAnsi="Century Schoolbook"/>
+          <w:i/>
+          <w:sz w:val="20"/>
+        </w:rPr>
+        <w:t>php</w:t>
+      </w:r>
+      <w:r>
+        <w:rPr>
+          <w:rFonts w:ascii="Century Schoolbook" w:hAnsi="Century Schoolbook"/>
+          <w:sz w:val="20"/>
+        </w:rPr>
+        <w:t>) correspondante. Ainsi, chaque tuple de la base de données pourra être chargé dans un objet de la classe qui correspond à la table dans laquelle il est contenu.</w:t>
+      </w:r>
+    </w:p>
+    <w:p>
+      <w:pPr>
+        <w:jc w:val="both"/>
+        <w:rPr>
+          <w:rFonts w:ascii="Century Schoolbook" w:hAnsi="Century Schoolbook"/>
+          <w:sz w:val="20"/>
+        </w:rPr>
+      </w:pPr>
+      <w:r>
+        <w:rPr>
+          <w:rFonts w:ascii="Century Schoolbook" w:hAnsi="Century Schoolbook"/>
+          <w:sz w:val="20"/>
+        </w:rPr>
+        <w:t xml:space="preserve">Afin de faciliter et d’optimiser la connexion à la base de données, nous avons décidé de créer une classe </w:t>
+      </w:r>
+      <w:r>
+        <w:rPr>
+          <w:rFonts w:ascii="Century Schoolbook" w:hAnsi="Century Schoolbook"/>
+          <w:i/>
+          <w:sz w:val="20"/>
+        </w:rPr>
+        <w:t>DataBase</w:t>
+      </w:r>
+      <w:r>
+        <w:rPr>
+          <w:rFonts w:ascii="Century Schoolbook" w:hAnsi="Century Schoolbook"/>
+          <w:sz w:val="20"/>
+        </w:rPr>
+        <w:t xml:space="preserve"> qui nous permet de récupérer facilement un objet représentant une connexion à la base. L’extension </w:t>
+      </w:r>
+      <w:r>
+        <w:rPr>
+          <w:rFonts w:ascii="Century Schoolbook" w:hAnsi="Century Schoolbook"/>
+          <w:i/>
+          <w:sz w:val="20"/>
+        </w:rPr>
+        <w:t>PDO</w:t>
+      </w:r>
+      <w:r>
+        <w:rPr>
+          <w:rFonts w:ascii="Century Schoolbook" w:hAnsi="Century Schoolbook"/>
+          <w:sz w:val="20"/>
+        </w:rPr>
+        <w:t xml:space="preserve"> (</w:t>
+      </w:r>
+      <w:r>
+        <w:rPr>
+          <w:rFonts w:ascii="Century Schoolbook" w:hAnsi="Century Schoolbook"/>
+          <w:i/>
+          <w:sz w:val="20"/>
+        </w:rPr>
+        <w:t>PHP Data Objects</w:t>
+      </w:r>
+      <w:r>
+        <w:rPr>
+          <w:rFonts w:ascii="Century Schoolbook" w:hAnsi="Century Schoolbook"/>
+          <w:sz w:val="20"/>
+        </w:rPr>
+        <w:t xml:space="preserve">) </w:t>
+      </w:r>
+      <w:r>
+        <w:rPr>
+          <w:rFonts w:ascii="Century Schoolbook" w:hAnsi="Century Schoolbook"/>
+          <w:sz w:val="20"/>
+        </w:rPr>
+        <w:t>est l’interface qui a été choisi pour accéder à la base.</w:t>
+      </w:r>
+      <w:r>
+        <w:rPr>
+          <w:rFonts w:ascii="Century Schoolbook" w:hAnsi="Century Schoolbook"/>
+          <w:sz w:val="20"/>
+        </w:rPr>
+        <w:t xml:space="preserve"> Elle a </w:t>
+      </w:r>
+      <w:r>
+        <w:rPr>
+          <w:rFonts w:ascii="Century Schoolbook" w:hAnsi="Century Schoolbook"/>
+          <w:sz w:val="20"/>
+        </w:rPr>
+        <w:t xml:space="preserve">notamment </w:t>
+      </w:r>
+      <w:r>
+        <w:rPr>
+          <w:rFonts w:ascii="Century Schoolbook" w:hAnsi="Century Schoolbook"/>
+          <w:sz w:val="20"/>
+        </w:rPr>
+        <w:t xml:space="preserve">l’avantage de pouvoir être utilisée indépendamment du </w:t>
+      </w:r>
+      <w:r>
+        <w:rPr>
+          <w:rFonts w:ascii="Century Schoolbook" w:hAnsi="Century Schoolbook"/>
+          <w:i/>
+          <w:sz w:val="20"/>
+        </w:rPr>
+        <w:t>SGBD</w:t>
+      </w:r>
+      <w:r>
+        <w:rPr>
+          <w:rFonts w:ascii="Century Schoolbook" w:hAnsi="Century Schoolbook"/>
+          <w:sz w:val="20"/>
+        </w:rPr>
+        <w:t>.</w:t>
+      </w:r>
+      <w:r>
+        <w:rPr>
+          <w:rFonts w:ascii="Century Schoolbook" w:hAnsi="Century Schoolbook"/>
+          <w:sz w:val="20"/>
+        </w:rPr>
+        <w:t xml:space="preserve"> Un fichier de configuration (</w:t>
+      </w:r>
+      <w:r>
+        <w:rPr>
+          <w:rFonts w:ascii="Century Schoolbook" w:hAnsi="Century Schoolbook"/>
+          <w:i/>
+          <w:sz w:val="20"/>
+        </w:rPr>
+        <w:t>seadili-db.ini</w:t>
+      </w:r>
+      <w:r>
+        <w:rPr>
+          <w:rFonts w:ascii="Century Schoolbook" w:hAnsi="Century Schoolbook"/>
+          <w:sz w:val="20"/>
+        </w:rPr>
+        <w:t>) permet de très facilement configurer les paramètres de la base.</w:t>
+      </w:r>
+    </w:p>
+    <w:p>
+      <w:pPr>
+        <w:jc w:val="both"/>
+        <w:rPr>
+          <w:rFonts w:ascii="Century Schoolbook" w:hAnsi="Century Schoolbook"/>
+          <w:sz w:val="20"/>
+        </w:rPr>
+      </w:pPr>
+      <w:r>
+        <w:rPr>
+          <w:rFonts w:ascii="Century Schoolbook" w:hAnsi="Century Schoolbook"/>
+          <w:sz w:val="20"/>
+        </w:rPr>
+        <w:t>Dans le tableau suivant, vous trouverez une présentation de l’architecture et des commentaires sur la réalisation, associe à chacune des parties.</w:t>
+      </w:r>
+    </w:p>
+    <w:tbl>
+      <w:tblPr>
+        <w:tblStyle w:val="Grilledutableau"/>
+        <w:tblW w:w="0" w:type="auto"/>
+        <w:tblLook w:val="04A0" w:firstRow="1" w:lastRow="0" w:firstColumn="1" w:lastColumn="0" w:noHBand="0" w:noVBand="1"/>
+      </w:tblPr>
+      <w:tblGrid>
+        <w:gridCol w:w="3020"/>
+        <w:gridCol w:w="3021"/>
+      </w:tblGrid>
+      <w:tr>
+        <w:tc>
+          <w:tcPr>
+            <w:tcW w:w="3020" w:type="dxa"/>
+          </w:tcPr>
+          <w:p>
+            <w:pPr>
+              <w:jc w:val="both"/>
+              <w:rPr>
+                <w:rFonts w:ascii="Century Schoolbook" w:hAnsi="Century Schoolbook"/>
+                <w:sz w:val="20"/>
+              </w:rPr>
+            </w:pPr>
+            <w:r>
+              <w:rPr>
+                <w:rFonts w:ascii="Century Schoolbook" w:hAnsi="Century Schoolbook"/>
+                <w:sz w:val="20"/>
+              </w:rPr>
+              <w:t>Nom du dossier</w:t>
+            </w:r>
+          </w:p>
+        </w:tc>
+        <w:tc>
+          <w:tcPr>
+            <w:tcW w:w="3021" w:type="dxa"/>
+          </w:tcPr>
+          <w:p>
+            <w:pPr>
+              <w:jc w:val="both"/>
+              <w:rPr>
+                <w:rFonts w:ascii="Century Schoolbook" w:hAnsi="Century Schoolbook"/>
+                <w:sz w:val="20"/>
+              </w:rPr>
+            </w:pPr>
+            <w:r>
+              <w:rPr>
+                <w:rFonts w:ascii="Century Schoolbook" w:hAnsi="Century Schoolbook"/>
+                <w:sz w:val="20"/>
+              </w:rPr>
+              <w:t>Commentaires</w:t>
+            </w:r>
+          </w:p>
+        </w:tc>
+      </w:tr>
+      <w:tr>
+        <w:tc>
+          <w:tcPr>
+            <w:tcW w:w="3020" w:type="dxa"/>
+          </w:tcPr>
+          <w:p>
+            <w:pPr>
+              <w:jc w:val="both"/>
+              <w:rPr>
+                <w:rFonts w:ascii="Century Schoolbook" w:hAnsi="Century Schoolbook"/>
+                <w:sz w:val="20"/>
+              </w:rPr>
+            </w:pPr>
+            <w:r>
+              <w:rPr>
+                <w:rFonts w:ascii="Century Schoolbook" w:hAnsi="Century Schoolbook"/>
+                <w:sz w:val="20"/>
+              </w:rPr>
+              <w:t>0_model</w:t>
+            </w:r>
+          </w:p>
+        </w:tc>
+        <w:tc>
+          <w:tcPr>
+            <w:tcW w:w="3021" w:type="dxa"/>
+          </w:tcPr>
+          <w:p>
+            <w:pPr>
+              <w:pStyle w:val="Paragraphedeliste"/>
+              <w:numPr>
+                <w:ilvl w:val="0"/>
+                <w:numId w:val="5"/>
+              </w:numPr>
+              <w:jc w:val="both"/>
+              <w:rPr>
+                <w:rFonts w:ascii="Century Schoolbook" w:hAnsi="Century Schoolbook"/>
+                <w:sz w:val="20"/>
+              </w:rPr>
+            </w:pPr>
+            <w:r>
+              <w:rPr>
+                <w:rFonts w:ascii="Century Schoolbook" w:hAnsi="Century Schoolbook"/>
+                <w:sz w:val="20"/>
+              </w:rPr>
+              <w:t>« </w:t>
+            </w:r>
+            <w:r>
+              <w:rPr>
+                <w:rFonts w:ascii="Century Schoolbook" w:hAnsi="Century Schoolbook"/>
+                <w:i/>
+                <w:sz w:val="20"/>
+              </w:rPr>
+              <w:t>M</w:t>
+            </w:r>
+            <w:r>
+              <w:rPr>
+                <w:rFonts w:ascii="Century Schoolbook" w:hAnsi="Century Schoolbook"/>
+                <w:sz w:val="20"/>
+              </w:rPr>
+              <w:t> » de « </w:t>
+            </w:r>
+            <w:r>
+              <w:rPr>
+                <w:rFonts w:ascii="Century Schoolbook" w:hAnsi="Century Schoolbook"/>
+                <w:i/>
+                <w:sz w:val="20"/>
+              </w:rPr>
+              <w:t>MVC</w:t>
+            </w:r>
+            <w:r>
+              <w:rPr>
+                <w:rFonts w:ascii="Century Schoolbook" w:hAnsi="Century Schoolbook"/>
+                <w:sz w:val="20"/>
+              </w:rPr>
+              <w:t> ».</w:t>
+            </w:r>
+          </w:p>
+          <w:p>
+            <w:pPr>
+              <w:pStyle w:val="Paragraphedeliste"/>
+              <w:numPr>
+                <w:ilvl w:val="0"/>
+                <w:numId w:val="5"/>
+              </w:numPr>
+              <w:jc w:val="both"/>
+              <w:rPr>
+                <w:rFonts w:ascii="Century Schoolbook" w:hAnsi="Century Schoolbook"/>
+                <w:sz w:val="20"/>
+              </w:rPr>
+            </w:pPr>
+            <w:r>
+              <w:rPr>
+                <w:rFonts w:ascii="Century Schoolbook" w:hAnsi="Century Schoolbook"/>
+                <w:sz w:val="20"/>
+              </w:rPr>
+              <w:t>Contient l’ensemble des classes d’</w:t>
+            </w:r>
+            <w:r>
+              <w:rPr>
+                <w:rFonts w:ascii="Century Schoolbook" w:hAnsi="Century Schoolbook"/>
+                <w:i/>
+                <w:sz w:val="20"/>
+              </w:rPr>
+              <w:t>Active Record</w:t>
+            </w:r>
+            <w:r>
+              <w:rPr>
+                <w:rFonts w:ascii="Century Schoolbook" w:hAnsi="Century Schoolbook"/>
+                <w:sz w:val="20"/>
+              </w:rPr>
+              <w:t xml:space="preserve"> qui permettent de manipuler facilement les données.</w:t>
+            </w:r>
+          </w:p>
+          <w:p>
+            <w:pPr>
+              <w:pStyle w:val="Paragraphedeliste"/>
+              <w:numPr>
+                <w:ilvl w:val="0"/>
+                <w:numId w:val="5"/>
+              </w:numPr>
+              <w:jc w:val="both"/>
+              <w:rPr>
+                <w:rFonts w:ascii="Century Schoolbook" w:hAnsi="Century Schoolbook"/>
+                <w:sz w:val="20"/>
+              </w:rPr>
+            </w:pPr>
+            <w:r>
+              <w:rPr>
+                <w:rFonts w:ascii="Century Schoolbook" w:hAnsi="Century Schoolbook"/>
+                <w:sz w:val="20"/>
+              </w:rPr>
+              <w:t xml:space="preserve">Contient l’objet </w:t>
+            </w:r>
+            <w:r>
+              <w:rPr>
+                <w:rFonts w:ascii="Century Schoolbook" w:hAnsi="Century Schoolbook"/>
+                <w:i/>
+                <w:sz w:val="20"/>
+              </w:rPr>
+              <w:t>DataBase</w:t>
+            </w:r>
+            <w:r>
+              <w:rPr>
+                <w:rFonts w:ascii="Century Schoolbook" w:hAnsi="Century Schoolbook"/>
+                <w:sz w:val="20"/>
+              </w:rPr>
+              <w:t xml:space="preserve"> et son fichier de configuration.</w:t>
+            </w:r>
+          </w:p>
+        </w:tc>
+      </w:tr>
+      <w:tr>
+        <w:tc>
+          <w:tcPr>
+            <w:tcW w:w="3020" w:type="dxa"/>
+          </w:tcPr>
+          <w:p>
+            <w:pPr>
+              <w:jc w:val="both"/>
+              <w:rPr>
+                <w:rFonts w:ascii="Century Schoolbook" w:hAnsi="Century Schoolbook"/>
+                <w:sz w:val="20"/>
+              </w:rPr>
+            </w:pPr>
+            <w:r>
+              <w:rPr>
+                <w:rFonts w:ascii="Century Schoolbook" w:hAnsi="Century Schoolbook"/>
+                <w:sz w:val="20"/>
+              </w:rPr>
+              <w:t>1_view</w:t>
+            </w:r>
+          </w:p>
+        </w:tc>
+        <w:tc>
+          <w:tcPr>
+            <w:tcW w:w="3021" w:type="dxa"/>
+          </w:tcPr>
+          <w:p>
+            <w:pPr>
+              <w:pStyle w:val="Paragraphedeliste"/>
+              <w:numPr>
+                <w:ilvl w:val="0"/>
+                <w:numId w:val="5"/>
+              </w:numPr>
+              <w:jc w:val="both"/>
+              <w:rPr>
+                <w:rFonts w:ascii="Century Schoolbook" w:hAnsi="Century Schoolbook"/>
+                <w:sz w:val="20"/>
+              </w:rPr>
+            </w:pPr>
+            <w:r>
+              <w:rPr>
+                <w:rFonts w:ascii="Century Schoolbook" w:hAnsi="Century Schoolbook"/>
+                <w:sz w:val="20"/>
+              </w:rPr>
+              <w:t>« </w:t>
+            </w:r>
+            <w:r>
+              <w:rPr>
+                <w:rFonts w:ascii="Century Schoolbook" w:hAnsi="Century Schoolbook"/>
+                <w:i/>
+                <w:sz w:val="20"/>
+              </w:rPr>
+              <w:t>V</w:t>
+            </w:r>
+            <w:r>
+              <w:rPr>
+                <w:rFonts w:ascii="Century Schoolbook" w:hAnsi="Century Schoolbook"/>
+                <w:sz w:val="20"/>
+              </w:rPr>
+              <w:t> » de « </w:t>
+            </w:r>
+            <w:r>
+              <w:rPr>
+                <w:rFonts w:ascii="Century Schoolbook" w:hAnsi="Century Schoolbook"/>
+                <w:i/>
+                <w:sz w:val="20"/>
+              </w:rPr>
+              <w:t>MVC</w:t>
+            </w:r>
+            <w:r>
+              <w:rPr>
+                <w:rFonts w:ascii="Century Schoolbook" w:hAnsi="Century Schoolbook"/>
+                <w:sz w:val="20"/>
+              </w:rPr>
+              <w:t> »</w:t>
+            </w:r>
+          </w:p>
+          <w:p>
+            <w:pPr>
+              <w:pStyle w:val="Paragraphedeliste"/>
+              <w:numPr>
+                <w:ilvl w:val="0"/>
+                <w:numId w:val="5"/>
+              </w:numPr>
+              <w:jc w:val="both"/>
+              <w:rPr>
+                <w:rFonts w:ascii="Century Schoolbook" w:hAnsi="Century Schoolbook"/>
+                <w:sz w:val="20"/>
+              </w:rPr>
+            </w:pPr>
+            <w:r>
+              <w:rPr>
+                <w:rFonts w:ascii="Century Schoolbook" w:hAnsi="Century Schoolbook"/>
+                <w:sz w:val="20"/>
+              </w:rPr>
+              <w:t>Contient une classe qui intègre toutes les méthodes d’affichage</w:t>
+            </w:r>
+          </w:p>
+        </w:tc>
+      </w:tr>
+      <w:tr>
+        <w:tc>
+          <w:tcPr>
+            <w:tcW w:w="3020" w:type="dxa"/>
+          </w:tcPr>
+          <w:p>
+            <w:pPr>
+              <w:jc w:val="both"/>
+              <w:rPr>
+                <w:rFonts w:ascii="Century Schoolbook" w:hAnsi="Century Schoolbook"/>
+                <w:sz w:val="20"/>
+              </w:rPr>
+            </w:pPr>
+            <w:r>
+              <w:rPr>
+                <w:rFonts w:ascii="Century Schoolbook" w:hAnsi="Century Schoolbook"/>
+                <w:sz w:val="20"/>
+              </w:rPr>
+              <w:t>2_controller</w:t>
+            </w:r>
+          </w:p>
+        </w:tc>
+        <w:tc>
+          <w:tcPr>
+            <w:tcW w:w="3021" w:type="dxa"/>
+          </w:tcPr>
+          <w:p>
+            <w:pPr>
+              <w:pStyle w:val="Paragraphedeliste"/>
+              <w:numPr>
+                <w:ilvl w:val="0"/>
+                <w:numId w:val="5"/>
+              </w:numPr>
+              <w:jc w:val="both"/>
+              <w:rPr>
+                <w:rFonts w:ascii="Century Schoolbook" w:hAnsi="Century Schoolbook"/>
+                <w:sz w:val="20"/>
+              </w:rPr>
+            </w:pPr>
+            <w:r>
+              <w:rPr>
+                <w:rFonts w:ascii="Century Schoolbook" w:hAnsi="Century Schoolbook"/>
+                <w:sz w:val="20"/>
+              </w:rPr>
+              <w:t>« </w:t>
+            </w:r>
+            <w:r>
+              <w:rPr>
+                <w:rFonts w:ascii="Century Schoolbook" w:hAnsi="Century Schoolbook"/>
+                <w:i/>
+                <w:sz w:val="20"/>
+              </w:rPr>
+              <w:t>C</w:t>
+            </w:r>
+            <w:r>
+              <w:rPr>
+                <w:rFonts w:ascii="Century Schoolbook" w:hAnsi="Century Schoolbook"/>
+                <w:sz w:val="20"/>
+              </w:rPr>
+              <w:t> » de « </w:t>
+            </w:r>
+            <w:r>
+              <w:rPr>
+                <w:rFonts w:ascii="Century Schoolbook" w:hAnsi="Century Schoolbook"/>
+                <w:i/>
+                <w:sz w:val="20"/>
+              </w:rPr>
+              <w:t>MVC</w:t>
+            </w:r>
+            <w:r>
+              <w:rPr>
+                <w:rFonts w:ascii="Century Schoolbook" w:hAnsi="Century Schoolbook"/>
+                <w:sz w:val="20"/>
+              </w:rPr>
+              <w:t> »</w:t>
+            </w:r>
+          </w:p>
+          <w:p>
+            <w:pPr>
+              <w:pStyle w:val="Paragraphedeliste"/>
+              <w:numPr>
+                <w:ilvl w:val="0"/>
+                <w:numId w:val="5"/>
+              </w:numPr>
+              <w:jc w:val="both"/>
+              <w:rPr>
+                <w:rFonts w:ascii="Century Schoolbook" w:hAnsi="Century Schoolbook"/>
+                <w:sz w:val="20"/>
+              </w:rPr>
+            </w:pPr>
+            <w:r>
+              <w:rPr>
+                <w:rFonts w:ascii="Century Schoolbook" w:hAnsi="Century Schoolbook"/>
+                <w:sz w:val="20"/>
+              </w:rPr>
+              <w:t xml:space="preserve">Contient </w:t>
+            </w:r>
+            <w:r>
+              <w:rPr>
+                <w:rFonts w:ascii="Century Schoolbook" w:hAnsi="Century Schoolbook"/>
+                <w:sz w:val="20"/>
+              </w:rPr>
+              <w:t xml:space="preserve">une classe abstraite </w:t>
+            </w:r>
+            <w:r>
+              <w:rPr>
+                <w:rFonts w:ascii="Century Schoolbook" w:hAnsi="Century Schoolbook"/>
+                <w:i/>
+                <w:sz w:val="20"/>
+              </w:rPr>
+              <w:t>Controller</w:t>
+            </w:r>
+            <w:r>
+              <w:rPr>
+                <w:rFonts w:ascii="Century Schoolbook" w:hAnsi="Century Schoolbook"/>
+                <w:sz w:val="20"/>
+              </w:rPr>
+              <w:t xml:space="preserve"> de laquelle hériteront tous les contrôleurs</w:t>
+            </w:r>
+            <w:r>
+              <w:rPr>
+                <w:rFonts w:ascii="Century Schoolbook" w:hAnsi="Century Schoolbook"/>
+                <w:sz w:val="20"/>
+              </w:rPr>
+              <w:t>. Elle facilite leur utilisateur et appelant la bonne méthode en fonction du contenu associé à « </w:t>
+            </w:r>
+            <w:r>
+              <w:rPr>
+                <w:rFonts w:ascii="Century Schoolbook" w:hAnsi="Century Schoolbook"/>
+                <w:i/>
+                <w:sz w:val="20"/>
+              </w:rPr>
+              <w:t>a »</w:t>
+            </w:r>
+            <w:r>
+              <w:rPr>
+                <w:rFonts w:ascii="Century Schoolbook" w:hAnsi="Century Schoolbook"/>
+                <w:sz w:val="20"/>
+              </w:rPr>
+              <w:t xml:space="preserve"> (comme « action ») dans le tableau $_GET</w:t>
+            </w:r>
+          </w:p>
+          <w:p>
+            <w:pPr>
+              <w:pStyle w:val="Paragraphedeliste"/>
+              <w:numPr>
+                <w:ilvl w:val="0"/>
+                <w:numId w:val="5"/>
+              </w:numPr>
+              <w:jc w:val="both"/>
+              <w:rPr>
+                <w:rFonts w:ascii="Century Schoolbook" w:hAnsi="Century Schoolbook"/>
+                <w:sz w:val="20"/>
+              </w:rPr>
+            </w:pPr>
+            <w:r>
+              <w:rPr>
+                <w:rFonts w:ascii="Century Schoolbook" w:hAnsi="Century Schoolbook"/>
+                <w:sz w:val="20"/>
+              </w:rPr>
+              <w:t>Contient la classe « </w:t>
+            </w:r>
+            <w:r>
+              <w:rPr>
+                <w:rFonts w:ascii="Century Schoolbook" w:hAnsi="Century Schoolbook"/>
+                <w:i/>
+                <w:sz w:val="20"/>
+              </w:rPr>
+              <w:t>SiteController</w:t>
+            </w:r>
+            <w:r>
+              <w:rPr>
+                <w:rFonts w:ascii="Century Schoolbook" w:hAnsi="Century Schoolbook"/>
+                <w:sz w:val="20"/>
+              </w:rPr>
+              <w:t> » qui se charge d’appeler la bonne méthode la vue en fonction des actions de l’utilisateur</w:t>
+            </w:r>
+            <w:bookmarkStart w:id="0" w:name="_GoBack"/>
+            <w:bookmarkEnd w:id="0"/>
+          </w:p>
+        </w:tc>
+      </w:tr>
+    </w:tbl>
+    <w:p>
+      <w:pPr>
+        <w:jc w:val="both"/>
+        <w:rPr>
+          <w:rFonts w:ascii="Century Schoolbook" w:hAnsi="Century Schoolbook"/>
+          <w:sz w:val="20"/>
+        </w:rPr>
+      </w:pPr>
+    </w:p>
+    <w:p>
+      <w:pPr>
         <w:rPr>
           <w:rFonts w:ascii="Century Schoolbook" w:hAnsi="Century Schoolbook"/>
           <w:b/>
@@ -1917,65 +2211,41 @@
         <w:rPr>
           <w:rFonts w:ascii="Century Schoolbook" w:hAnsi="Century Schoolbook"/>
           <w:b/>
-          <w:noProof/>
           <w:sz w:val="28"/>
-          <w:lang w:eastAsia="fr-FR"/>
-        </w:rPr>
-        <w:drawing>
-          <wp:inline distT="0" distB="0" distL="0" distR="0">
-            <wp:extent cx="5760720" cy="3317240"/>
-            <wp:effectExtent l="0" t="0" r="0" b="0"/>
-            <wp:docPr id="5" name="Image 5"/>
-            <wp:cNvGraphicFramePr>
-              <a:graphicFrameLocks xmlns:a="http://schemas.openxmlformats.org/drawingml/2006/main" noChangeAspect="1"/>
-            </wp:cNvGraphicFramePr>
-            <a:graphic xmlns:a="http://schemas.openxmlformats.org/drawingml/2006/main">
-              <a:graphicData uri="http://schemas.openxmlformats.org/drawingml/2006/picture">
-                <pic:pic xmlns:pic="http://schemas.openxmlformats.org/drawingml/2006/picture">
-                  <pic:nvPicPr>
-                    <pic:cNvPr id="5" name="Croquis2.jpg"/>
-                    <pic:cNvPicPr/>
-                  </pic:nvPicPr>
-                  <pic:blipFill>
-                    <a:blip r:embed="rId11">
-                      <a:extLst>
-                        <a:ext uri="{28A0092B-C50C-407E-A947-70E740481C1C}">
-                          <a14:useLocalDpi xmlns:a14="http://schemas.microsoft.com/office/drawing/2010/main" val="0"/>
-                        </a:ext>
-                      </a:extLst>
-                    </a:blip>
-                    <a:stretch>
-                      <a:fillRect/>
-                    </a:stretch>
-                  </pic:blipFill>
-                  <pic:spPr>
-                    <a:xfrm>
-                      <a:off x="0" y="0"/>
-                      <a:ext cx="5760720" cy="3317240"/>
-                    </a:xfrm>
-                    <a:prstGeom prst="rect">
-                      <a:avLst/>
-                    </a:prstGeom>
-                  </pic:spPr>
-                </pic:pic>
-              </a:graphicData>
-            </a:graphic>
-          </wp:inline>
-        </w:drawing>
+        </w:rPr>
+        <w:br w:type="page"/>
       </w:r>
     </w:p>
     <w:p>
       <w:pPr>
+        <w:ind w:firstLine="708"/>
+        <w:jc w:val="both"/>
         <w:rPr>
           <w:rFonts w:ascii="Century Schoolbook" w:hAnsi="Century Schoolbook"/>
           <w:b/>
           <w:sz w:val="28"/>
         </w:rPr>
       </w:pPr>
+      <w:r>
+        <w:rPr>
+          <w:rFonts w:ascii="Century Schoolbook" w:hAnsi="Century Schoolbook"/>
+          <w:b/>
+          <w:sz w:val="28"/>
+        </w:rPr>
+        <w:lastRenderedPageBreak/>
+        <w:t xml:space="preserve">3. </w:t>
+      </w:r>
+      <w:r>
+        <w:rPr>
+          <w:rFonts w:ascii="Century Schoolbook" w:hAnsi="Century Schoolbook"/>
+          <w:b/>
+          <w:sz w:val="28"/>
+        </w:rPr>
+        <w:t>Guide utilisateur</w:t>
+      </w:r>
     </w:p>
     <w:p>
       <w:pPr>
-        <w:jc w:val="both"/>
         <w:rPr>
           <w:rFonts w:ascii="Century Schoolbook" w:hAnsi="Century Schoolbook"/>
           <w:b/>
@@ -1985,92 +2255,16 @@
       <w:r>
         <w:rPr>
           <w:rFonts w:ascii="Century Schoolbook" w:hAnsi="Century Schoolbook"/>
-          <w:sz w:val="20"/>
-        </w:rPr>
-        <w:t>Nous souhaitons préciser ici que l’en-tête (</w:t>
-      </w:r>
-      <w:r>
-        <w:rPr>
-          <w:rFonts w:ascii="Century Schoolbook" w:hAnsi="Century Schoolbook"/>
-          <w:sz w:val="20"/>
-        </w:rPr>
-        <w:t>header</w:t>
-      </w:r>
-      <w:r>
-        <w:rPr>
-          <w:rFonts w:ascii="Century Schoolbook" w:hAnsi="Century Schoolbook"/>
-          <w:sz w:val="20"/>
-        </w:rPr>
-        <w:t xml:space="preserve">) n’a pas été </w:t>
-      </w:r>
-      <w:r>
-        <w:rPr>
-          <w:rFonts w:ascii="Century Schoolbook" w:hAnsi="Century Schoolbook"/>
-          <w:sz w:val="20"/>
-        </w:rPr>
-        <w:t>répété</w:t>
-      </w:r>
-      <w:r>
-        <w:rPr>
-          <w:rFonts w:ascii="Century Schoolbook" w:hAnsi="Century Schoolbook"/>
-          <w:sz w:val="20"/>
-        </w:rPr>
-        <w:t xml:space="preserve"> sur les 3 croquis dans un souci de lisibilité et de clarté. Cependant, il est évident que la « </w:t>
-      </w:r>
-      <w:r>
-        <w:rPr>
-          <w:rFonts w:ascii="Century Schoolbook" w:hAnsi="Century Schoolbook"/>
-          <w:i/>
-          <w:sz w:val="20"/>
-        </w:rPr>
-        <w:t xml:space="preserve">barre de </w:t>
-      </w:r>
-      <w:r>
-        <w:rPr>
-          <w:rFonts w:ascii="Century Schoolbook" w:hAnsi="Century Schoolbook"/>
-          <w:sz w:val="20"/>
-        </w:rPr>
-        <w:t>connexion</w:t>
-      </w:r>
-      <w:r>
-        <w:rPr>
-          <w:rFonts w:ascii="Century Schoolbook" w:hAnsi="Century Schoolbook"/>
-          <w:sz w:val="20"/>
-        </w:rPr>
-        <w:t> » que l’on peut facilement identifier</w:t>
-      </w:r>
-      <w:r>
-        <w:rPr>
-          <w:rFonts w:ascii="Century Schoolbook" w:hAnsi="Century Schoolbook"/>
-          <w:sz w:val="20"/>
-        </w:rPr>
-        <w:t xml:space="preserve"> dans le </w:t>
-      </w:r>
-      <w:r>
-        <w:rPr>
-          <w:rFonts w:ascii="Century Schoolbook" w:hAnsi="Century Schoolbook"/>
-          <w:i/>
-          <w:sz w:val="20"/>
-        </w:rPr>
-        <w:t>Croquis n°1</w:t>
-      </w:r>
-      <w:r>
-        <w:rPr>
-          <w:rFonts w:ascii="Century Schoolbook" w:hAnsi="Century Schoolbook"/>
-          <w:sz w:val="20"/>
-        </w:rPr>
-        <w:t xml:space="preserve"> changera en fonction de l’utilisateur. Si celui-ci est connecté, à la place </w:t>
-      </w:r>
-      <w:r>
-        <w:rPr>
-          <w:rFonts w:ascii="Century Schoolbook" w:hAnsi="Century Schoolbook"/>
-          <w:sz w:val="20"/>
-        </w:rPr>
-        <w:t>de pouvoir indiquer son identifiant et son mot de passe, l’utilisateur verra son nom d’utilisateur dans la barre ainsi qu’un lien pour se déconnecter.</w:t>
+          <w:b/>
+          <w:sz w:val="28"/>
+        </w:rPr>
+        <w:br w:type="page"/>
       </w:r>
     </w:p>
     <w:p>
       <w:pPr>
+        <w:ind w:firstLine="708"/>
+        <w:jc w:val="both"/>
         <w:rPr>
           <w:rFonts w:ascii="Century Schoolbook" w:hAnsi="Century Schoolbook"/>
           <w:b/>
@@ -2083,11 +2277,52 @@
           <w:b/>
           <w:sz w:val="28"/>
         </w:rPr>
-        <w:br w:type="page"/>
+        <w:lastRenderedPageBreak/>
+        <w:t xml:space="preserve">4. </w:t>
+      </w:r>
+      <w:r>
+        <w:rPr>
+          <w:rFonts w:ascii="Century Schoolbook" w:hAnsi="Century Schoolbook"/>
+          <w:b/>
+          <w:sz w:val="28"/>
+        </w:rPr>
+        <w:t>Limites de l’application</w:t>
       </w:r>
     </w:p>
     <w:p>
       <w:pPr>
+        <w:rPr>
+          <w:rFonts w:ascii="Century Schoolbook" w:hAnsi="Century Schoolbook"/>
+          <w:sz w:val="20"/>
+        </w:rPr>
+      </w:pPr>
+      <w:r>
+        <w:rPr>
+          <w:rFonts w:ascii="Century Schoolbook" w:hAnsi="Century Schoolbook"/>
+          <w:sz w:val="20"/>
+        </w:rPr>
+        <w:t>a</w:t>
+      </w:r>
+    </w:p>
+    <w:p>
+      <w:pPr>
+        <w:rPr>
+          <w:rFonts w:ascii="Century Schoolbook" w:hAnsi="Century Schoolbook"/>
+          <w:b/>
+          <w:sz w:val="28"/>
+        </w:rPr>
+      </w:pPr>
+      <w:r>
+        <w:rPr>
+          <w:rFonts w:ascii="Century Schoolbook" w:hAnsi="Century Schoolbook"/>
+          <w:b/>
+          <w:sz w:val="28"/>
+        </w:rPr>
+        <w:br w:type="page"/>
+      </w:r>
+    </w:p>
+    <w:p>
+      <w:pPr>
         <w:ind w:firstLine="708"/>
         <w:jc w:val="both"/>
         <w:rPr>
@@ -2103,7 +2338,39 @@
           <w:sz w:val="28"/>
         </w:rPr>
         <w:lastRenderedPageBreak/>
-        <w:t>4. Répartition des tâches</w:t>
+        <w:t xml:space="preserve">Annexe 1 : Répartition </w:t>
+      </w:r>
+      <w:r>
+        <w:rPr>
+          <w:rFonts w:ascii="Century Schoolbook" w:hAnsi="Century Schoolbook"/>
+          <w:b/>
+          <w:sz w:val="28"/>
+        </w:rPr>
+        <w:t>finale</w:t>
+      </w:r>
+      <w:r>
+        <w:rPr>
+          <w:rFonts w:ascii="Century Schoolbook" w:hAnsi="Century Schoolbook"/>
+          <w:b/>
+          <w:sz w:val="28"/>
+        </w:rPr>
+        <w:t xml:space="preserve"> </w:t>
+      </w:r>
+      <w:r>
+        <w:rPr>
+          <w:rFonts w:ascii="Century Schoolbook" w:hAnsi="Century Schoolbook"/>
+          <w:b/>
+          <w:sz w:val="28"/>
+        </w:rPr>
+        <w:t>des t</w:t>
+      </w:r>
+      <w:r>
+        <w:rPr>
+          <w:rFonts w:ascii="Century Schoolbook" w:hAnsi="Century Schoolbook"/>
+          <w:b/>
+          <w:sz w:val="28"/>
+        </w:rPr>
+        <w:t>âches</w:t>
       </w:r>
     </w:p>
     <w:p>
@@ -2242,28 +2509,7 @@
                 <w:rFonts w:ascii="Century Schoolbook" w:hAnsi="Century Schoolbook"/>
                 <w:sz w:val="16"/>
               </w:rPr>
-              <w:t>Développeur</w:t>
-            </w:r>
-            <w:r>
-              <w:rPr>
-                <w:rFonts w:ascii="Century Schoolbook" w:hAnsi="Century Schoolbook"/>
-                <w:sz w:val="16"/>
-              </w:rPr>
-              <w:t>(</w:t>
-            </w:r>
-            <w:r>
-              <w:rPr>
-                <w:rFonts w:ascii="Century Schoolbook" w:hAnsi="Century Schoolbook"/>
-                <w:sz w:val="16"/>
-              </w:rPr>
-              <w:t>s</w:t>
-            </w:r>
-            <w:r>
-              <w:rPr>
-                <w:rFonts w:ascii="Century Schoolbook" w:hAnsi="Century Schoolbook"/>
-                <w:sz w:val="16"/>
-              </w:rPr>
-              <w:t>)</w:t>
+              <w:t>Développeur(s)</w:t>
             </w:r>
           </w:p>
         </w:tc>
@@ -2341,21 +2587,7 @@
                 <w:rFonts w:ascii="Century Schoolbook" w:hAnsi="Century Schoolbook"/>
                 <w:sz w:val="16"/>
               </w:rPr>
-              <w:t xml:space="preserve">Il </w:t>
-            </w:r>
-            <w:r>
-              <w:rPr>
-                <w:rFonts w:ascii="Century Schoolbook" w:hAnsi="Century Schoolbook"/>
-                <w:sz w:val="16"/>
-              </w:rPr>
-              <w:t>s’agit</w:t>
-            </w:r>
-            <w:r>
-              <w:rPr>
-                <w:rFonts w:ascii="Century Schoolbook" w:hAnsi="Century Schoolbook"/>
-                <w:sz w:val="16"/>
-              </w:rPr>
-              <w:t xml:space="preserve"> de créer l’</w:t>
+              <w:t>Il s’agit de créer l’</w:t>
             </w:r>
             <w:r>
               <w:rPr>
@@ -2370,21 +2602,7 @@
                 <w:rFonts w:ascii="Century Schoolbook" w:hAnsi="Century Schoolbook"/>
                 <w:sz w:val="16"/>
               </w:rPr>
-              <w:t xml:space="preserve"> </w:t>
-            </w:r>
-            <w:r>
-              <w:rPr>
-                <w:rFonts w:ascii="Century Schoolbook" w:hAnsi="Century Schoolbook"/>
-                <w:sz w:val="16"/>
-              </w:rPr>
-              <w:t>du site</w:t>
-            </w:r>
-            <w:r>
-              <w:rPr>
-                <w:rFonts w:ascii="Century Schoolbook" w:hAnsi="Century Schoolbook"/>
-                <w:sz w:val="16"/>
-              </w:rPr>
-              <w:t>. Il devra contenir une barre de connexion, un titre/logo, et les liens vers les trois pages du site (</w:t>
+              <w:t xml:space="preserve"> du site. Il devra contenir une barre de connexion, un titre/logo, et les liens vers les trois pages du site (</w:t>
             </w:r>
             <w:r>
               <w:rPr>
@@ -2647,29 +2865,14 @@
                 <w:i/>
                 <w:sz w:val="16"/>
               </w:rPr>
-              <w:t>s’</w:t>
-            </w:r>
-            <w:r>
-              <w:rPr>
-                <w:rFonts w:ascii="Century Schoolbook" w:hAnsi="Century Schoolbook"/>
-                <w:i/>
-                <w:sz w:val="16"/>
-              </w:rPr>
-              <w:t>enregistrer</w:t>
-            </w:r>
-            <w:r>
-              <w:rPr>
-                <w:rFonts w:ascii="Century Schoolbook" w:hAnsi="Century Schoolbook"/>
-                <w:sz w:val="16"/>
-              </w:rPr>
-              <w:t xml:space="preserve"> du site. </w:t>
-            </w:r>
-            <w:r>
-              <w:rPr>
-                <w:rFonts w:ascii="Century Schoolbook" w:hAnsi="Century Schoolbook"/>
-                <w:sz w:val="16"/>
-              </w:rPr>
-              <w:t>Elle devra contenir l’</w:t>
+              <w:t>s’enregistrer</w:t>
+            </w:r>
+            <w:r>
+              <w:rPr>
+                <w:rFonts w:ascii="Century Schoolbook" w:hAnsi="Century Schoolbook"/>
+                <w:sz w:val="16"/>
+              </w:rPr>
+              <w:t xml:space="preserve"> du site. Elle devra contenir l’</w:t>
             </w:r>
             <w:r>
               <w:rPr>
@@ -2795,15 +2998,7 @@
                 <w:i/>
                 <w:sz w:val="16"/>
               </w:rPr>
-              <w:t>s’</w:t>
-            </w:r>
-            <w:r>
-              <w:rPr>
-                <w:rFonts w:ascii="Century Schoolbook" w:hAnsi="Century Schoolbook"/>
-                <w:i/>
-                <w:sz w:val="16"/>
-              </w:rPr>
-              <w:t>enregistrer</w:t>
+              <w:t>s’enregistrer</w:t>
             </w:r>
             <w:r>
               <w:rPr>
@@ -3034,35 +3229,7 @@
                 <w:rFonts w:ascii="Century Schoolbook" w:hAnsi="Century Schoolbook"/>
                 <w:sz w:val="16"/>
               </w:rPr>
-              <w:t xml:space="preserve"> une zone pour afficher des suggestions ou des résultats.</w:t>
-            </w:r>
-            <w:r>
-              <w:rPr>
-                <w:rFonts w:ascii="Century Schoolbook" w:hAnsi="Century Schoolbook"/>
-                <w:sz w:val="16"/>
-              </w:rPr>
-              <w:t xml:space="preserve"> Pourront être affichés des titres, des artistes ou des playlists. Ces </w:t>
-            </w:r>
-            <w:r>
-              <w:rPr>
-                <w:rFonts w:ascii="Century Schoolbook" w:hAnsi="Century Schoolbook"/>
-                <w:sz w:val="16"/>
-              </w:rPr>
-              <w:t>éléments</w:t>
-            </w:r>
-            <w:r>
-              <w:rPr>
-                <w:rFonts w:ascii="Century Schoolbook" w:hAnsi="Century Schoolbook"/>
-                <w:sz w:val="16"/>
-              </w:rPr>
-              <w:t xml:space="preserve"> seront rassemblés par type et mis en forme selon les croquis fournis.</w:t>
-            </w:r>
-            <w:r>
-              <w:rPr>
-                <w:rFonts w:ascii="Century Schoolbook" w:hAnsi="Century Schoolbook"/>
-                <w:sz w:val="16"/>
-              </w:rPr>
-              <w:t xml:space="preserve"> Pour les artistes en particulier, la clique et/ou le survol devront permettant d’accéder aux informations de l’artiste.</w:t>
+              <w:t xml:space="preserve"> une zone pour afficher des suggestions ou des résultats. Pourront être affichés des titres, des artistes ou des playlists. Ces éléments seront rassemblés par type et mis en forme selon les croquis fournis. Pour les artistes en particulier, la clique et/ou le survol devront permettant d’accéder aux informations de l’artiste.</w:t>
             </w:r>
           </w:p>
         </w:tc>
@@ -3194,42 +3361,7 @@
                 <w:rFonts w:ascii="Century Schoolbook" w:hAnsi="Century Schoolbook"/>
                 <w:sz w:val="16"/>
               </w:rPr>
-              <w:t xml:space="preserve"> une zone pour afficher la playlist en cours de création. Elle présente la liste des titres ajoutés et un bouton pour chacun d’eux, permettant de les enlever de la liste. Un ch</w:t>
-            </w:r>
-            <w:r>
-              <w:rPr>
-                <w:rFonts w:ascii="Century Schoolbook" w:hAnsi="Century Schoolbook"/>
-                <w:sz w:val="16"/>
-              </w:rPr>
-              <w:t>amp de saisie pour le nom et un</w:t>
-            </w:r>
-            <w:r>
-              <w:rPr>
-                <w:rFonts w:ascii="Century Schoolbook" w:hAnsi="Century Schoolbook"/>
-                <w:sz w:val="16"/>
-              </w:rPr>
-              <w:t xml:space="preserve"> bouton de validation devront être </w:t>
-            </w:r>
-            <w:r>
-              <w:rPr>
-                <w:rFonts w:ascii="Century Schoolbook" w:hAnsi="Century Schoolbook"/>
-                <w:sz w:val="16"/>
-              </w:rPr>
-              <w:t>ajouté</w:t>
-            </w:r>
-            <w:r>
-              <w:rPr>
-                <w:rFonts w:ascii="Century Schoolbook" w:hAnsi="Century Schoolbook"/>
-                <w:sz w:val="16"/>
-              </w:rPr>
-              <w:t>s</w:t>
-            </w:r>
-            <w:r>
-              <w:rPr>
-                <w:rFonts w:ascii="Century Schoolbook" w:hAnsi="Century Schoolbook"/>
-                <w:sz w:val="16"/>
-              </w:rPr>
-              <w:t>. La mise en forme respectera les croquis présentés.</w:t>
+              <w:t xml:space="preserve"> une zone pour afficher la playlist en cours de création. Elle présente la liste des titres ajoutés et un bouton pour chacun d’eux, permettant de les enlever de la liste. Un champ de saisie pour le nom et un bouton de validation devront être ajoutés. La mise en forme respectera les croquis présentés.</w:t>
             </w:r>
           </w:p>
         </w:tc>
@@ -3336,42 +3468,7 @@
                 <w:rFonts w:ascii="Century Schoolbook" w:hAnsi="Century Schoolbook"/>
                 <w:sz w:val="16"/>
               </w:rPr>
-              <w:t xml:space="preserve"> une zone listant </w:t>
-            </w:r>
-            <w:r>
-              <w:rPr>
-                <w:rFonts w:ascii="Century Schoolbook" w:hAnsi="Century Schoolbook"/>
-                <w:sz w:val="16"/>
-              </w:rPr>
-              <w:t>des playlists</w:t>
-            </w:r>
-            <w:r>
-              <w:rPr>
-                <w:rFonts w:ascii="Century Schoolbook" w:hAnsi="Century Schoolbook"/>
-                <w:sz w:val="16"/>
-              </w:rPr>
-              <w:t xml:space="preserve"> d’un utilisateur</w:t>
-            </w:r>
-            <w:r>
-              <w:rPr>
-                <w:rFonts w:ascii="Century Schoolbook" w:hAnsi="Century Schoolbook"/>
-                <w:sz w:val="16"/>
-              </w:rPr>
-              <w:t>.</w:t>
-            </w:r>
-            <w:r>
-              <w:rPr>
-                <w:rFonts w:ascii="Century Schoolbook" w:hAnsi="Century Schoolbook"/>
-                <w:sz w:val="16"/>
-              </w:rPr>
-              <w:t xml:space="preserve"> </w:t>
-            </w:r>
-            <w:r>
-              <w:rPr>
-                <w:rFonts w:ascii="Century Schoolbook" w:hAnsi="Century Schoolbook"/>
-                <w:sz w:val="16"/>
-              </w:rPr>
-              <w:t>Initialement, on ne voit qu’un rectangle contenant le nom de la playlist, le nombre de morceaux qu’elle contient et la durée totale. En cliquant sur ce rectangle, la playlist s’affiche et l’utilisateur pourra lire les titres ou l’ensemble des titres.</w:t>
+              <w:t xml:space="preserve"> une zone listant des playlists d’un utilisateur. Initialement, on ne voit qu’un rectangle contenant le nom de la playlist, le nombre de morceaux qu’elle contient et la durée totale. En cliquant sur ce rectangle, la playlist s’affiche et l’utilisateur pourra lire les titres ou l’ensemble des titres.</w:t>
             </w:r>
           </w:p>
         </w:tc>
@@ -3485,14 +3582,7 @@
                 <w:rFonts w:ascii="Century Schoolbook" w:hAnsi="Century Schoolbook"/>
                 <w:sz w:val="16"/>
               </w:rPr>
-              <w:t xml:space="preserve"> une zone listant les playlists crées par les utilisateurs non-connectés.</w:t>
-            </w:r>
-            <w:r>
-              <w:rPr>
-                <w:rFonts w:ascii="Century Schoolbook" w:hAnsi="Century Schoolbook"/>
-                <w:sz w:val="16"/>
-              </w:rPr>
-              <w:t xml:space="preserve"> Le principe et le même que pour la partie précédente, à la différence de la taille qui est plus réduite, et de l’ajout d’un bouton </w:t>
+              <w:t xml:space="preserve"> une zone listant les playlists crées par les utilisateurs non-connectés. Le principe et le même que pour la partie précédente, à la différence de la taille qui est plus réduite, et de l’ajout d’un bouton </w:t>
             </w:r>
             <w:r>
               <w:rPr>
@@ -3618,14 +3708,7 @@
                 <w:rFonts w:ascii="Century Schoolbook" w:hAnsi="Century Schoolbook"/>
                 <w:sz w:val="16"/>
               </w:rPr>
-              <w:t xml:space="preserve">, des classes PHP correspondant aux tables seront créées. Ainsi, chaque objet PHP manipulé correspondra à une </w:t>
-            </w:r>
-            <w:r>
-              <w:rPr>
-                <w:rFonts w:ascii="Century Schoolbook" w:hAnsi="Century Schoolbook"/>
-                <w:sz w:val="16"/>
-              </w:rPr>
-              <w:t>ligne dans un table de la base.</w:t>
+              <w:t>, des classes PHP correspondant aux tables seront créées. Ainsi, chaque objet PHP manipulé correspondra à une ligne dans un table de la base.</w:t>
             </w:r>
           </w:p>
         </w:tc>
@@ -3724,21 +3807,7 @@
                 <w:rFonts w:ascii="Century Schoolbook" w:hAnsi="Century Schoolbook"/>
                 <w:sz w:val="16"/>
               </w:rPr>
-              <w:t xml:space="preserve">Le lien avec les données étant programmé, il faudra désormais que la recherche soit </w:t>
-            </w:r>
-            <w:r>
-              <w:rPr>
-                <w:rFonts w:ascii="Century Schoolbook" w:hAnsi="Century Schoolbook"/>
-                <w:sz w:val="16"/>
-              </w:rPr>
-              <w:t>fonctionnelle</w:t>
-            </w:r>
-            <w:r>
-              <w:rPr>
-                <w:rFonts w:ascii="Century Schoolbook" w:hAnsi="Century Schoolbook"/>
-                <w:sz w:val="16"/>
-              </w:rPr>
-              <w:t xml:space="preserve"> et que l’on puisse trier les résultats affichés dans la </w:t>
+              <w:t xml:space="preserve">Le lien avec les données étant programmé, il faudra désormais que la recherche soit fonctionnelle et que l’on puisse trier les résultats affichés dans la </w:t>
             </w:r>
             <w:r>
               <w:rPr>
@@ -3867,42 +3936,7 @@
                 <w:rFonts w:ascii="Century Schoolbook" w:hAnsi="Century Schoolbook"/>
                 <w:sz w:val="16"/>
               </w:rPr>
-              <w:t>Il s’agit de rendre fonctionnel</w:t>
-            </w:r>
-            <w:r>
-              <w:rPr>
-                <w:rFonts w:ascii="Century Schoolbook" w:hAnsi="Century Schoolbook"/>
-                <w:sz w:val="16"/>
-              </w:rPr>
-              <w:t>le</w:t>
-            </w:r>
-            <w:r>
-              <w:rPr>
-                <w:rFonts w:ascii="Century Schoolbook" w:hAnsi="Century Schoolbook"/>
-                <w:sz w:val="16"/>
-              </w:rPr>
-              <w:t xml:space="preserve"> </w:t>
-            </w:r>
-            <w:r>
-              <w:rPr>
-                <w:rFonts w:ascii="Century Schoolbook" w:hAnsi="Century Schoolbook"/>
-                <w:sz w:val="16"/>
-              </w:rPr>
-              <w:t>la création des playlists et de les stocker dans la base</w:t>
-            </w:r>
-            <w:r>
-              <w:rPr>
-                <w:rFonts w:ascii="Century Schoolbook" w:hAnsi="Century Schoolbook"/>
-                <w:sz w:val="16"/>
-              </w:rPr>
-              <w:t>.</w:t>
-            </w:r>
-            <w:r>
-              <w:rPr>
-                <w:rFonts w:ascii="Century Schoolbook" w:hAnsi="Century Schoolbook"/>
-                <w:sz w:val="16"/>
-              </w:rPr>
-              <w:t xml:space="preserve"> Dans un premier temps, sans aucun lien avec l’aspect compte utilisateur.</w:t>
+              <w:t>Il s’agit de rendre fonctionnelle la création des playlists et de les stocker dans la base. Dans un premier temps, sans aucun lien avec l’aspect compte utilisateur.</w:t>
             </w:r>
           </w:p>
           <w:p>
@@ -4177,28 +4211,7 @@
                 <w:rFonts w:ascii="Century Schoolbook" w:hAnsi="Century Schoolbook"/>
                 <w:sz w:val="16"/>
               </w:rPr>
-              <w:t xml:space="preserve"> devra en effet permettre d</w:t>
-            </w:r>
-            <w:r>
-              <w:rPr>
-                <w:rFonts w:ascii="Century Schoolbook" w:hAnsi="Century Schoolbook"/>
-                <w:sz w:val="16"/>
-              </w:rPr>
-              <w:t>’enregistrer</w:t>
-            </w:r>
-            <w:r>
-              <w:rPr>
-                <w:rFonts w:ascii="Century Schoolbook" w:hAnsi="Century Schoolbook"/>
-                <w:sz w:val="16"/>
-              </w:rPr>
-              <w:t xml:space="preserve"> un utilisateur</w:t>
-            </w:r>
-            <w:r>
-              <w:rPr>
-                <w:rFonts w:ascii="Century Schoolbook" w:hAnsi="Century Schoolbook"/>
-                <w:sz w:val="16"/>
-              </w:rPr>
-              <w:t xml:space="preserve"> sur la base.</w:t>
+              <w:t xml:space="preserve"> devra en effet permettre d’enregistrer un utilisateur sur la base.</w:t>
             </w:r>
           </w:p>
         </w:tc>
@@ -4313,21 +4326,7 @@
                 <w:rFonts w:ascii="Century Schoolbook" w:hAnsi="Century Schoolbook"/>
                 <w:sz w:val="16"/>
               </w:rPr>
-              <w:t xml:space="preserve"> devra permettre de se connecter en tant qu’un utilisateur </w:t>
-            </w:r>
-            <w:r>
-              <w:rPr>
-                <w:rFonts w:ascii="Century Schoolbook" w:hAnsi="Century Schoolbook"/>
-                <w:sz w:val="16"/>
-              </w:rPr>
-              <w:t>enregistré</w:t>
-            </w:r>
-            <w:r>
-              <w:rPr>
-                <w:rFonts w:ascii="Century Schoolbook" w:hAnsi="Century Schoolbook"/>
-                <w:sz w:val="16"/>
-              </w:rPr>
-              <w:t xml:space="preserve"> sur la base.</w:t>
+              <w:t xml:space="preserve"> devra permettre de se connecter en tant qu’un utilisateur enregistré sur la base.</w:t>
             </w:r>
           </w:p>
         </w:tc>
@@ -4400,21 +4399,7 @@
                 <w:rFonts w:ascii="Century Schoolbook" w:hAnsi="Century Schoolbook"/>
                 <w:sz w:val="16"/>
               </w:rPr>
-              <w:t xml:space="preserve">Modifier la création </w:t>
-            </w:r>
-            <w:r>
-              <w:rPr>
-                <w:rFonts w:ascii="Century Schoolbook" w:hAnsi="Century Schoolbook"/>
-                <w:sz w:val="16"/>
-              </w:rPr>
-              <w:t xml:space="preserve">de </w:t>
-            </w:r>
-            <w:r>
-              <w:rPr>
-                <w:rFonts w:ascii="Century Schoolbook" w:hAnsi="Century Schoolbook"/>
-                <w:sz w:val="16"/>
-              </w:rPr>
-              <w:t>playlist pour qu’elle intègre l’aspect utilisateur</w:t>
+              <w:t>Modifier la création de playlist pour qu’elle intègre l’aspect utilisateur</w:t>
             </w:r>
           </w:p>
         </w:tc>
@@ -4569,23 +4554,7 @@
                 <w:i/>
                 <w:sz w:val="16"/>
               </w:rPr>
-              <w:t>playlist</w:t>
-            </w:r>
-            <w:r>
-              <w:rPr>
-                <w:rFonts w:ascii="Century Schoolbook" w:hAnsi="Century Schoolbook"/>
-                <w:i/>
-                <w:sz w:val="16"/>
-              </w:rPr>
-              <w:t>s</w:t>
-            </w:r>
-            <w:r>
-              <w:rPr>
-                <w:rFonts w:ascii="Century Schoolbook" w:hAnsi="Century Schoolbook"/>
-                <w:i/>
-                <w:sz w:val="16"/>
-              </w:rPr>
-              <w:t xml:space="preserve"> </w:t>
+              <w:t xml:space="preserve">playlists </w:t>
             </w:r>
             <w:r>
               <w:rPr>
@@ -4756,15 +4725,7 @@
                 <w:sz w:val="14"/>
                 <w:szCs w:val="16"/>
               </w:rPr>
-              <w:t>Floris</w:t>
-            </w:r>
-            <w:r>
-              <w:rPr>
-                <w:rFonts w:ascii="Century Schoolbook" w:hAnsi="Century Schoolbook"/>
-                <w:sz w:val="14"/>
-                <w:szCs w:val="16"/>
-              </w:rPr>
-              <w:t xml:space="preserve"> FOURNIER</w:t>
+              <w:t>Floris FOURNIER</w:t>
             </w:r>
           </w:p>
           <w:p>
@@ -4782,15 +4743,7 @@
                 <w:sz w:val="14"/>
                 <w:szCs w:val="16"/>
               </w:rPr>
-              <w:t>Antoine</w:t>
-            </w:r>
-            <w:r>
-              <w:rPr>
-                <w:rFonts w:ascii="Century Schoolbook" w:hAnsi="Century Schoolbook"/>
-                <w:sz w:val="14"/>
-                <w:szCs w:val="16"/>
-              </w:rPr>
-              <w:t xml:space="preserve"> NOSAL</w:t>
+              <w:t>Antoine NOSAL</w:t>
             </w:r>
           </w:p>
           <w:p>
@@ -4808,15 +4761,7 @@
                 <w:sz w:val="14"/>
                 <w:szCs w:val="16"/>
               </w:rPr>
-              <w:t>Sofiane</w:t>
-            </w:r>
-            <w:r>
-              <w:rPr>
-                <w:rFonts w:ascii="Century Schoolbook" w:hAnsi="Century Schoolbook"/>
-                <w:sz w:val="14"/>
-                <w:szCs w:val="16"/>
-              </w:rPr>
-              <w:t xml:space="preserve"> ZEGHADI</w:t>
+              <w:t>Sofiane ZEGHADI</w:t>
             </w:r>
           </w:p>
         </w:tc>
@@ -5002,6 +4947,14 @@
     </w:tbl>
     <w:p>
       <w:pPr>
+        <w:rPr>
+          <w:rFonts w:ascii="Century Schoolbook" w:hAnsi="Century Schoolbook"/>
+          <w:sz w:val="20"/>
+        </w:rPr>
+      </w:pPr>
+    </w:p>
+    <w:p>
+      <w:pPr>
         <w:jc w:val="both"/>
         <w:rPr>
           <w:rFonts w:ascii="Century Schoolbook" w:hAnsi="Century Schoolbook"/>
@@ -5010,8 +4963,8 @@
       </w:pPr>
     </w:p>
     <w:sectPr>
-      <w:headerReference w:type="default" r:id="rId12"/>
-      <w:footerReference w:type="default" r:id="rId13"/>
+      <w:headerReference w:type="default" r:id="rId9"/>
+      <w:footerReference w:type="default" r:id="rId10"/>
       <w:pgSz w:w="11906" w:h="16838"/>
       <w:pgMar w:top="1417" w:right="1417" w:bottom="1417" w:left="1417" w:header="708" w:footer="708" w:gutter="0"/>
       <w:cols w:space="708"/>
@@ -5389,7 +5342,15 @@
               <w:i/>
               <w:sz w:val="16"/>
             </w:rPr>
-            <w:t>Dossier de Conception</w:t>
+            <w:t xml:space="preserve">Dossier de </w:t>
+          </w:r>
+          <w:r>
+            <w:rPr>
+              <w:rFonts w:ascii="Century Schoolbook" w:hAnsi="Century Schoolbook"/>
+              <w:i/>
+              <w:sz w:val="16"/>
+            </w:rPr>
+            <w:t>Réalisation</w:t>
           </w:r>
         </w:p>
       </w:tc>
@@ -5499,6 +5460,119 @@
     </w:lvl>
   </w:abstractNum>
   <w:abstractNum w:abstractNumId="1">
+    <w:nsid w:val="253F28C6"/>
+    <w:multiLevelType w:val="hybridMultilevel"/>
+    <w:tmpl w:val="F38023FA"/>
+    <w:lvl w:ilvl="0" w:tplc="4364E15A">
+      <w:start w:val="1"/>
+      <w:numFmt w:val="bullet"/>
+      <w:lvlText w:val="→"/>
+      <w:lvlJc w:val="left"/>
+      <w:pPr>
+        <w:ind w:left="360" w:hanging="360"/>
+      </w:pPr>
+      <w:rPr>
+        <w:rFonts w:ascii="Century Schoolbook" w:hAnsi="Century Schoolbook" w:hint="default"/>
+      </w:rPr>
+    </w:lvl>
+    <w:lvl w:ilvl="1" w:tplc="040C0003" w:tentative="1">
+      <w:start w:val="1"/>
+      <w:numFmt w:val="bullet"/>
+      <w:lvlText w:val="o"/>
+      <w:lvlJc w:val="left"/>
+      <w:pPr>
+        <w:ind w:left="1080" w:hanging="360"/>
+      </w:pPr>
+      <w:rPr>
+        <w:rFonts w:ascii="Courier New" w:hAnsi="Courier New" w:cs="Courier New" w:hint="default"/>
+      </w:rPr>
+    </w:lvl>
+    <w:lvl w:ilvl="2" w:tplc="040C0005" w:tentative="1">
+      <w:start w:val="1"/>
+      <w:numFmt w:val="bullet"/>
+      <w:lvlText w:val=""/>
+      <w:lvlJc w:val="left"/>
+      <w:pPr>
+        <w:ind w:left="1800" w:hanging="360"/>
+      </w:pPr>
+      <w:rPr>
+        <w:rFonts w:ascii="Wingdings" w:hAnsi="Wingdings" w:hint="default"/>
+      </w:rPr>
+    </w:lvl>
+    <w:lvl w:ilvl="3" w:tplc="040C0001" w:tentative="1">
+      <w:start w:val="1"/>
+      <w:numFmt w:val="bullet"/>
+      <w:lvlText w:val=""/>
+      <w:lvlJc w:val="left"/>
+      <w:pPr>
+        <w:ind w:left="2520" w:hanging="360"/>
+      </w:pPr>
+      <w:rPr>
+        <w:rFonts w:ascii="Symbol" w:hAnsi="Symbol" w:hint="default"/>
+      </w:rPr>
+    </w:lvl>
+    <w:lvl w:ilvl="4" w:tplc="040C0003" w:tentative="1">
+      <w:start w:val="1"/>
+      <w:numFmt w:val="bullet"/>
+      <w:lvlText w:val="o"/>
+      <w:lvlJc w:val="left"/>
+      <w:pPr>
+        <w:ind w:left="3240" w:hanging="360"/>
+      </w:pPr>
+      <w:rPr>
+        <w:rFonts w:ascii="Courier New" w:hAnsi="Courier New" w:cs="Courier New" w:hint="default"/>
+      </w:rPr>
+    </w:lvl>
+    <w:lvl w:ilvl="5" w:tplc="040C0005" w:tentative="1">
+      <w:start w:val="1"/>
+      <w:numFmt w:val="bullet"/>
+      <w:lvlText w:val=""/>
+      <w:lvlJc w:val="left"/>
+      <w:pPr>
+        <w:ind w:left="3960" w:hanging="360"/>
+      </w:pPr>
+      <w:rPr>
+        <w:rFonts w:ascii="Wingdings" w:hAnsi="Wingdings" w:hint="default"/>
+      </w:rPr>
+    </w:lvl>
+    <w:lvl w:ilvl="6" w:tplc="040C0001" w:tentative="1">
+      <w:start w:val="1"/>
+      <w:numFmt w:val="bullet"/>
+      <w:lvlText w:val=""/>
+      <w:lvlJc w:val="left"/>
+      <w:pPr>
+        <w:ind w:left="4680" w:hanging="360"/>
+      </w:pPr>
+      <w:rPr>
+        <w:rFonts w:ascii="Symbol" w:hAnsi="Symbol" w:hint="default"/>
+      </w:rPr>
+    </w:lvl>
+    <w:lvl w:ilvl="7" w:tplc="040C0003" w:tentative="1">
+      <w:start w:val="1"/>
+      <w:numFmt w:val="bullet"/>
+      <w:lvlText w:val="o"/>
+      <w:lvlJc w:val="left"/>
+      <w:pPr>
+        <w:ind w:left="5400" w:hanging="360"/>
+      </w:pPr>
+      <w:rPr>
+        <w:rFonts w:ascii="Courier New" w:hAnsi="Courier New" w:cs="Courier New" w:hint="default"/>
+      </w:rPr>
+    </w:lvl>
+    <w:lvl w:ilvl="8" w:tplc="040C0005" w:tentative="1">
+      <w:start w:val="1"/>
+      <w:numFmt w:val="bullet"/>
+      <w:lvlText w:val=""/>
+      <w:lvlJc w:val="left"/>
+      <w:pPr>
+        <w:ind w:left="6120" w:hanging="360"/>
+      </w:pPr>
+      <w:rPr>
+        <w:rFonts w:ascii="Wingdings" w:hAnsi="Wingdings" w:hint="default"/>
+      </w:rPr>
+    </w:lvl>
+  </w:abstractNum>
+  <w:abstractNum w:abstractNumId="2">
     <w:nsid w:val="26E14F21"/>
     <w:multiLevelType w:val="hybridMultilevel"/>
     <w:tmpl w:val="D8B8C810"/>
@@ -5611,7 +5685,7 @@
       </w:rPr>
     </w:lvl>
   </w:abstractNum>
-  <w:abstractNum w:abstractNumId="2">
+  <w:abstractNum w:abstractNumId="3">
     <w:nsid w:val="377F438C"/>
     <w:multiLevelType w:val="hybridMultilevel"/>
     <w:tmpl w:val="0E181620"/>
@@ -5724,7 +5798,7 @@
       </w:rPr>
     </w:lvl>
   </w:abstractNum>
-  <w:abstractNum w:abstractNumId="3">
+  <w:abstractNum w:abstractNumId="4">
     <w:nsid w:val="613156E0"/>
     <w:multiLevelType w:val="hybridMultilevel"/>
     <w:tmpl w:val="34D8A21E"/>
@@ -5841,13 +5915,16 @@
     <w:abstractNumId w:val="0"/>
   </w:num>
   <w:num w:numId="2">
-    <w:abstractNumId w:val="1"/>
+    <w:abstractNumId w:val="2"/>
   </w:num>
   <w:num w:numId="3">
+    <w:abstractNumId w:val="4"/>
+  </w:num>
+  <w:num w:numId="4">
     <w:abstractNumId w:val="3"/>
   </w:num>
-  <w:num w:numId="4">
-    <w:abstractNumId w:val="2"/>
+  <w:num w:numId="5">
+    <w:abstractNumId w:val="1"/>
   </w:num>
 </w:numbering>
 </file>
@@ -6245,6 +6322,7 @@
   <w:style w:type="paragraph" w:default="1" w:styleId="Normal">
     <w:name w:val="Normal"/>
     <w:qFormat/>
+    <w:rsid w:val="00CE5794"/>
   </w:style>
   <w:style w:type="character" w:default="1" w:styleId="Policepardfaut">
     <w:name w:val="Default Paragraph Font"/>
@@ -6462,6 +6540,168 @@
       <w:sz w:val="18"/>
       <w:szCs w:val="18"/>
     </w:rPr>
+  </w:style>
+  <w:style w:type="table" w:styleId="TableauListe4-Accentuation1">
+    <w:name w:val="List Table 4 Accent 1"/>
+    <w:basedOn w:val="TableauNormal"/>
+    <w:uiPriority w:val="49"/>
+    <w:rsid w:val="008C67E3"/>
+    <w:pPr>
+      <w:spacing w:after="0" w:line="240" w:lineRule="auto"/>
+    </w:pPr>
+    <w:tblPr>
+      <w:tblStyleRowBandSize w:val="1"/>
+      <w:tblStyleColBandSize w:val="1"/>
+      <w:tblInd w:w="0" w:type="dxa"/>
+      <w:tblBorders>
+        <w:top w:val="single" w:sz="4" w:space="0" w:color="9CC2E5" w:themeColor="accent1" w:themeTint="99"/>
+        <w:left w:val="single" w:sz="4" w:space="0" w:color="9CC2E5" w:themeColor="accent1" w:themeTint="99"/>
+        <w:bottom w:val="single" w:sz="4" w:space="0" w:color="9CC2E5" w:themeColor="accent1" w:themeTint="99"/>
+        <w:right w:val="single" w:sz="4" w:space="0" w:color="9CC2E5" w:themeColor="accent1" w:themeTint="99"/>
+        <w:insideH w:val="single" w:sz="4" w:space="0" w:color="9CC2E5" w:themeColor="accent1" w:themeTint="99"/>
+      </w:tblBorders>
+      <w:tblCellMar>
+        <w:top w:w="0" w:type="dxa"/>
+        <w:left w:w="108" w:type="dxa"/>
+        <w:bottom w:w="0" w:type="dxa"/>
+        <w:right w:w="108" w:type="dxa"/>
+      </w:tblCellMar>
+    </w:tblPr>
+    <w:tblStylePr w:type="firstRow">
+      <w:rPr>
+        <w:b/>
+        <w:bCs/>
+        <w:color w:val="FFFFFF" w:themeColor="background1"/>
+      </w:rPr>
+      <w:tblPr/>
+      <w:tcPr>
+        <w:tcBorders>
+          <w:top w:val="single" w:sz="4" w:space="0" w:color="5B9BD5" w:themeColor="accent1"/>
+          <w:left w:val="single" w:sz="4" w:space="0" w:color="5B9BD5" w:themeColor="accent1"/>
+          <w:bottom w:val="single" w:sz="4" w:space="0" w:color="5B9BD5" w:themeColor="accent1"/>
+          <w:right w:val="single" w:sz="4" w:space="0" w:color="5B9BD5" w:themeColor="accent1"/>
+          <w:insideH w:val="nil"/>
+        </w:tcBorders>
+        <w:shd w:val="clear" w:color="auto" w:fill="5B9BD5" w:themeFill="accent1"/>
+      </w:tcPr>
+    </w:tblStylePr>
+    <w:tblStylePr w:type="lastRow">
+      <w:rPr>
+        <w:b/>
+        <w:bCs/>
+      </w:rPr>
+      <w:tblPr/>
+      <w:tcPr>
+        <w:tcBorders>
+          <w:top w:val="double" w:sz="4" w:space="0" w:color="9CC2E5" w:themeColor="accent1" w:themeTint="99"/>
+        </w:tcBorders>
+      </w:tcPr>
+    </w:tblStylePr>
+    <w:tblStylePr w:type="firstCol">
+      <w:rPr>
+        <w:b/>
+        <w:bCs/>
+      </w:rPr>
+    </w:tblStylePr>
+    <w:tblStylePr w:type="lastCol">
+      <w:rPr>
+        <w:b/>
+        <w:bCs/>
+      </w:rPr>
+    </w:tblStylePr>
+    <w:tblStylePr w:type="band1Vert">
+      <w:tblPr/>
+      <w:tcPr>
+        <w:shd w:val="clear" w:color="auto" w:fill="DEEAF6" w:themeFill="accent1" w:themeFillTint="33"/>
+      </w:tcPr>
+    </w:tblStylePr>
+    <w:tblStylePr w:type="band1Horz">
+      <w:tblPr/>
+      <w:tcPr>
+        <w:shd w:val="clear" w:color="auto" w:fill="DEEAF6" w:themeFill="accent1" w:themeFillTint="33"/>
+      </w:tcPr>
+    </w:tblStylePr>
+  </w:style>
+  <w:style w:type="table" w:styleId="TableauListe4-Accentuation6">
+    <w:name w:val="List Table 4 Accent 6"/>
+    <w:basedOn w:val="TableauNormal"/>
+    <w:uiPriority w:val="49"/>
+    <w:rsid w:val="008C67E3"/>
+    <w:pPr>
+      <w:spacing w:after="0" w:line="240" w:lineRule="auto"/>
+    </w:pPr>
+    <w:tblPr>
+      <w:tblStyleRowBandSize w:val="1"/>
+      <w:tblStyleColBandSize w:val="1"/>
+      <w:tblInd w:w="0" w:type="dxa"/>
+      <w:tblBorders>
+        <w:top w:val="single" w:sz="4" w:space="0" w:color="A8D08D" w:themeColor="accent6" w:themeTint="99"/>
+        <w:left w:val="single" w:sz="4" w:space="0" w:color="A8D08D" w:themeColor="accent6" w:themeTint="99"/>
+        <w:bottom w:val="single" w:sz="4" w:space="0" w:color="A8D08D" w:themeColor="accent6" w:themeTint="99"/>
+        <w:right w:val="single" w:sz="4" w:space="0" w:color="A8D08D" w:themeColor="accent6" w:themeTint="99"/>
+        <w:insideH w:val="single" w:sz="4" w:space="0" w:color="A8D08D" w:themeColor="accent6" w:themeTint="99"/>
+      </w:tblBorders>
+      <w:tblCellMar>
+        <w:top w:w="0" w:type="dxa"/>
+        <w:left w:w="108" w:type="dxa"/>
+        <w:bottom w:w="0" w:type="dxa"/>
+        <w:right w:w="108" w:type="dxa"/>
+      </w:tblCellMar>
+    </w:tblPr>
+    <w:tblStylePr w:type="firstRow">
+      <w:rPr>
+        <w:b/>
+        <w:bCs/>
+        <w:color w:val="FFFFFF" w:themeColor="background1"/>
+      </w:rPr>
+      <w:tblPr/>
+      <w:tcPr>
+        <w:tcBorders>
+          <w:top w:val="single" w:sz="4" w:space="0" w:color="70AD47" w:themeColor="accent6"/>
+          <w:left w:val="single" w:sz="4" w:space="0" w:color="70AD47" w:themeColor="accent6"/>
+          <w:bottom w:val="single" w:sz="4" w:space="0" w:color="70AD47" w:themeColor="accent6"/>
+          <w:right w:val="single" w:sz="4" w:space="0" w:color="70AD47" w:themeColor="accent6"/>
+          <w:insideH w:val="nil"/>
+        </w:tcBorders>
+        <w:shd w:val="clear" w:color="auto" w:fill="70AD47" w:themeFill="accent6"/>
+      </w:tcPr>
+    </w:tblStylePr>
+    <w:tblStylePr w:type="lastRow">
+      <w:rPr>
+        <w:b/>
+        <w:bCs/>
+      </w:rPr>
+      <w:tblPr/>
+      <w:tcPr>
+        <w:tcBorders>
+          <w:top w:val="double" w:sz="4" w:space="0" w:color="A8D08D" w:themeColor="accent6" w:themeTint="99"/>
+        </w:tcBorders>
+      </w:tcPr>
+    </w:tblStylePr>
+    <w:tblStylePr w:type="firstCol">
+      <w:rPr>
+        <w:b/>
+        <w:bCs/>
+      </w:rPr>
+    </w:tblStylePr>
+    <w:tblStylePr w:type="lastCol">
+      <w:rPr>
+        <w:b/>
+        <w:bCs/>
+      </w:rPr>
+    </w:tblStylePr>
+    <w:tblStylePr w:type="band1Vert">
+      <w:tblPr/>
+      <w:tcPr>
+        <w:shd w:val="clear" w:color="auto" w:fill="E2EFD9" w:themeFill="accent6" w:themeFillTint="33"/>
+      </w:tcPr>
+    </w:tblStylePr>
+    <w:tblStylePr w:type="band1Horz">
+      <w:tblPr/>
+      <w:tcPr>
+        <w:shd w:val="clear" w:color="auto" w:fill="E2EFD9" w:themeFill="accent6" w:themeFillTint="33"/>
+      </w:tcPr>
+    </w:tblStylePr>
   </w:style>
 </w:styles>
 </file>

</xml_diff>